<commit_message>
feat: setup CI/CD with simplified pre-commit hook
</commit_message>
<xml_diff>
--- a/docs/test.docx
+++ b/docs/test.docx
@@ -685,8 +685,13 @@
         </w:numPr>
       </w:pPr>
       <w:r>
-        <w:t>npm run test:coverage</w:t>
-      </w:r>
+        <w:t xml:space="preserve">npm run </w:t>
+      </w:r>
+      <w:proofErr w:type="gramStart"/>
+      <w:r>
+        <w:t>test:coverage</w:t>
+      </w:r>
+      <w:proofErr w:type="gramEnd"/>
     </w:p>
     <w:p>
       <w:pPr>
@@ -851,7 +856,15 @@
         </w:numPr>
       </w:pPr>
       <w:r>
-        <w:t>npm run test:coverage -- tests/integration</w:t>
+        <w:t xml:space="preserve">npm run </w:t>
+      </w:r>
+      <w:proofErr w:type="gramStart"/>
+      <w:r>
+        <w:t>test:coverage</w:t>
+      </w:r>
+      <w:proofErr w:type="gramEnd"/>
+      <w:r>
+        <w:t xml:space="preserve"> -- tests/integration</w:t>
       </w:r>
     </w:p>
     <w:p>
@@ -884,7 +897,15 @@
         </w:numPr>
       </w:pPr>
       <w:r>
-        <w:t>npm test -- --run src/**/*.integration.test.jsx</w:t>
+        <w:t xml:space="preserve">npm test </w:t>
+      </w:r>
+      <w:proofErr w:type="gramStart"/>
+      <w:r>
+        <w:t>-- -</w:t>
+      </w:r>
+      <w:proofErr w:type="gramEnd"/>
+      <w:r>
+        <w:t>-run src/**/*.integration.test.jsx</w:t>
       </w:r>
     </w:p>
     <w:p>
@@ -1312,7 +1333,15 @@
     </w:p>
     <w:p>
       <w:r>
-        <w:t>npm install --save-dev jest supertest mongodb-memory-server @types/jest jest-environment-node</w:t>
+        <w:t>npm install --save-dev jest supertest mongodb-memory-</w:t>
+      </w:r>
+      <w:proofErr w:type="gramStart"/>
+      <w:r>
+        <w:t>server @</w:t>
+      </w:r>
+      <w:proofErr w:type="gramEnd"/>
+      <w:r>
+        <w:t>types/jest jest-environment-node</w:t>
       </w:r>
     </w:p>
     <w:tbl>
@@ -1733,12 +1762,21 @@
             <w:hideMark/>
           </w:tcPr>
           <w:p>
+            <w:proofErr w:type="gramStart"/>
             <w:r>
               <w:rPr>
                 <w:b/>
                 <w:bCs/>
               </w:rPr>
-              <w:t>@types/jest</w:t>
+              <w:t>@types</w:t>
+            </w:r>
+            <w:proofErr w:type="gramEnd"/>
+            <w:r>
+              <w:rPr>
+                <w:b/>
+                <w:bCs/>
+              </w:rPr>
+              <w:t>/jest</w:t>
             </w:r>
           </w:p>
         </w:tc>
@@ -3752,7 +3790,23 @@
           <w:b/>
           <w:bCs/>
         </w:rPr>
-        <w:t xml:space="preserve"> ( tương tự mục 4 trong </w:t>
+        <w:t xml:space="preserve"> </w:t>
+      </w:r>
+      <w:proofErr w:type="gramStart"/>
+      <w:r>
+        <w:rPr>
+          <w:b/>
+          <w:bCs/>
+        </w:rPr>
+        <w:t>( tương</w:t>
+      </w:r>
+      <w:proofErr w:type="gramEnd"/>
+      <w:r>
+        <w:rPr>
+          <w:b/>
+          <w:bCs/>
+        </w:rPr>
+        <w:t xml:space="preserve"> tự mục 4 trong </w:t>
       </w:r>
       <w:r>
         <w:rPr>
@@ -4551,12 +4605,21 @@
             <w:r>
               <w:t xml:space="preserve">* </w:t>
             </w:r>
+            <w:proofErr w:type="gramStart"/>
             <w:r>
               <w:rPr>
                 <w:b/>
                 <w:bCs/>
               </w:rPr>
-              <w:t>environment: 'jsdom'</w:t>
+              <w:t>environment</w:t>
+            </w:r>
+            <w:proofErr w:type="gramEnd"/>
+            <w:r>
+              <w:rPr>
+                <w:b/>
+                <w:bCs/>
+              </w:rPr>
+              <w:t>: 'jsdom'</w:t>
             </w:r>
             <w:r>
               <w:t>: Mô phỏng môi trường DOM của trình duyệt (cần thiết cho React Component Testing).</w:t>
@@ -4630,12 +4693,21 @@
             <w:r>
               <w:t xml:space="preserve">* </w:t>
             </w:r>
+            <w:proofErr w:type="gramStart"/>
             <w:r>
               <w:rPr>
                 <w:b/>
                 <w:bCs/>
               </w:rPr>
-              <w:t>globals: true</w:t>
+              <w:t>globals</w:t>
+            </w:r>
+            <w:proofErr w:type="gramEnd"/>
+            <w:r>
+              <w:rPr>
+                <w:b/>
+                <w:bCs/>
+              </w:rPr>
+              <w:t>: true</w:t>
             </w:r>
             <w:r>
               <w:t>: Cho phép sử dụng các hàm test toàn cục (describe, test) mà không cần import.</w:t>
@@ -4788,6 +4860,7 @@
             <w:r>
               <w:t xml:space="preserve">* </w:t>
             </w:r>
+            <w:proofErr w:type="gramStart"/>
             <w:r>
               <w:rPr>
                 <w:b/>
@@ -4795,6 +4868,7 @@
               </w:rPr>
               <w:t>coverage</w:t>
             </w:r>
+            <w:proofErr w:type="gramEnd"/>
             <w:r>
               <w:t>: Thiết lập định dạng báo cáo coverage (text, json, html).</w:t>
             </w:r>
@@ -5523,12 +5597,21 @@
             <w:r>
               <w:t xml:space="preserve">* </w:t>
             </w:r>
+            <w:proofErr w:type="gramStart"/>
             <w:r>
               <w:rPr>
                 <w:b/>
                 <w:bCs/>
               </w:rPr>
-              <w:t>environment: 'jsdom'</w:t>
+              <w:t>environment</w:t>
+            </w:r>
+            <w:proofErr w:type="gramEnd"/>
+            <w:r>
+              <w:rPr>
+                <w:b/>
+                <w:bCs/>
+              </w:rPr>
+              <w:t>: 'jsdom'</w:t>
             </w:r>
             <w:r>
               <w:t>: Mô phỏng môi trường DOM của trình duyệt (cần thiết cho React Component Testing).</w:t>
@@ -5584,12 +5667,21 @@
             <w:r>
               <w:t xml:space="preserve">* </w:t>
             </w:r>
+            <w:proofErr w:type="gramStart"/>
             <w:r>
               <w:rPr>
                 <w:b/>
                 <w:bCs/>
               </w:rPr>
-              <w:t>globals: true</w:t>
+              <w:t>globals</w:t>
+            </w:r>
+            <w:proofErr w:type="gramEnd"/>
+            <w:r>
+              <w:rPr>
+                <w:b/>
+                <w:bCs/>
+              </w:rPr>
+              <w:t>: true</w:t>
             </w:r>
             <w:r>
               <w:t>: Cho phép sử dụng các hàm test toàn cục (describe, test) mà không cần import.</w:t>
@@ -5706,6 +5798,7 @@
             <w:r>
               <w:t xml:space="preserve">* </w:t>
             </w:r>
+            <w:proofErr w:type="gramStart"/>
             <w:r>
               <w:rPr>
                 <w:b/>
@@ -5713,6 +5806,7 @@
               </w:rPr>
               <w:t>coverage</w:t>
             </w:r>
+            <w:proofErr w:type="gramEnd"/>
             <w:r>
               <w:t>: Thiết lập định dạng báo cáo coverage (text, json, html).</w:t>
             </w:r>
@@ -5952,6 +6046,7 @@
           <w:numId w:val="10"/>
         </w:numPr>
       </w:pPr>
+      <w:proofErr w:type="gramStart"/>
       <w:r>
         <w:rPr>
           <w:b/>
@@ -5959,6 +6054,7 @@
         </w:rPr>
         <w:t>window.matchMedia</w:t>
       </w:r>
+      <w:proofErr w:type="gramEnd"/>
       <w:r>
         <w:t>: Mock cho các truy vấn media (thường được dùng bởi các thư viện UI như Ant Design, Material UI).</w:t>
       </w:r>
@@ -5970,6 +6066,7 @@
           <w:numId w:val="10"/>
         </w:numPr>
       </w:pPr>
+      <w:proofErr w:type="gramStart"/>
       <w:r>
         <w:rPr>
           <w:b/>
@@ -5977,6 +6074,7 @@
         </w:rPr>
         <w:t>global.IntersectionObserver</w:t>
       </w:r>
+      <w:proofErr w:type="gramEnd"/>
       <w:r>
         <w:t>: Mock cho API theo dõi khả năng hiển thị của phần tử (thường dùng cho lazy loading).</w:t>
       </w:r>
@@ -5989,7 +6087,15 @@
         </w:numPr>
       </w:pPr>
       <w:r>
-        <w:t>import '@testing-library/jest-dom' giúp mở rộng các hàm expect trong Vitest để dễ dàng kiểm tra DOM (ví dụ: toBeInTheDocument()).</w:t>
+        <w:t xml:space="preserve">import '@testing-library/jest-dom' giúp mở rộng các hàm expect trong Vitest để dễ dàng kiểm tra DOM (ví dụ: </w:t>
+      </w:r>
+      <w:proofErr w:type="gramStart"/>
+      <w:r>
+        <w:t>toBeInTheDocument(</w:t>
+      </w:r>
+      <w:proofErr w:type="gramEnd"/>
+      <w:r>
+        <w:t>)).</w:t>
       </w:r>
     </w:p>
     <w:p>
@@ -6563,7 +6669,15 @@
           </w:tcPr>
           <w:p>
             <w:r>
-              <w:t>cd BackEnd &amp;&amp; npm run dev &amp;</w:t>
+              <w:t>cd BackEnd &amp;</w:t>
+            </w:r>
+            <w:proofErr w:type="gramStart"/>
+            <w:r>
+              <w:t>&amp; npm</w:t>
+            </w:r>
+            <w:proofErr w:type="gramEnd"/>
+            <w:r>
+              <w:t xml:space="preserve"> run dev &amp;</w:t>
             </w:r>
           </w:p>
         </w:tc>
@@ -6650,7 +6764,15 @@
           </w:tcPr>
           <w:p>
             <w:r>
-              <w:t>cd FrontEnd &amp;&amp; npm run dev &amp;</w:t>
+              <w:t>cd FrontEnd &amp;</w:t>
+            </w:r>
+            <w:proofErr w:type="gramStart"/>
+            <w:r>
+              <w:t>&amp; npm</w:t>
+            </w:r>
+            <w:proofErr w:type="gramEnd"/>
+            <w:r>
+              <w:t xml:space="preserve"> run dev &amp;</w:t>
             </w:r>
           </w:p>
         </w:tc>
@@ -7185,8 +7307,16 @@
               <w:rPr>
                 <w:u w:val="single"/>
               </w:rPr>
-              <w:t>npm run test:watch</w:t>
-            </w:r>
+              <w:t xml:space="preserve">npm run </w:t>
+            </w:r>
+            <w:proofErr w:type="gramStart"/>
+            <w:r>
+              <w:rPr>
+                <w:u w:val="single"/>
+              </w:rPr>
+              <w:t>test:watch</w:t>
+            </w:r>
+            <w:proofErr w:type="gramEnd"/>
           </w:p>
         </w:tc>
         <w:tc>
@@ -7541,7 +7671,23 @@
         </w:numPr>
       </w:pPr>
       <w:r>
-        <w:t>Các lệnh npm pkg set dùng để thêm các script (lệnh tắt) vào file package.json của bạn, như npm test để chạy test, npm run test:watch để tự động chạy lại test khi bạn sửa code.</w:t>
+        <w:t xml:space="preserve">Các lệnh npm pkg set dùng để thêm các script (lệnh tắt) vào file </w:t>
+      </w:r>
+      <w:proofErr w:type="gramStart"/>
+      <w:r>
+        <w:t>package.json</w:t>
+      </w:r>
+      <w:proofErr w:type="gramEnd"/>
+      <w:r>
+        <w:t xml:space="preserve"> của bạn, như npm test để chạy test, npm run </w:t>
+      </w:r>
+      <w:proofErr w:type="gramStart"/>
+      <w:r>
+        <w:t>test:watch</w:t>
+      </w:r>
+      <w:proofErr w:type="gramEnd"/>
+      <w:r>
+        <w:t xml:space="preserve"> để tự động chạy lại test khi bạn sửa code.</w:t>
       </w:r>
     </w:p>
     <w:p>
@@ -7603,7 +7749,15 @@
         </w:numPr>
       </w:pPr>
       <w:r>
-        <w:t>testMatch: Tìm các file test ở đâu (bất kỳ file nào có đuôi .test.js trong thư mục tests/).</w:t>
+        <w:t xml:space="preserve">testMatch: Tìm các file test ở đâu (bất kỳ file nào có </w:t>
+      </w:r>
+      <w:proofErr w:type="gramStart"/>
+      <w:r>
+        <w:t>đuôi .</w:t>
+      </w:r>
+      <w:proofErr w:type="gramEnd"/>
+      <w:r>
+        <w:t>test.js trong thư mục tests/).</w:t>
       </w:r>
     </w:p>
     <w:p>
@@ -7804,8 +7958,13 @@
           <w:numId w:val="20"/>
         </w:numPr>
       </w:pPr>
-      <w:r>
-        <w:t>Mục này test các hàm đơn lẻ, "thuần túy" trong utils/auth.js.</w:t>
+      <w:proofErr w:type="gramStart"/>
+      <w:r>
+        <w:t>Mục này test các hàm đơn lẻ, "thuần túy</w:t>
+      </w:r>
+      <w:proofErr w:type="gramEnd"/>
+      <w:r>
+        <w:t>" trong utils/auth.js.</w:t>
       </w:r>
     </w:p>
     <w:p>
@@ -7927,7 +8086,15 @@
         <w:t>HTTP status code</w:t>
       </w:r>
       <w:r>
-        <w:t xml:space="preserve"> (ví dụ: expect(201) - Created) và </w:t>
+        <w:t xml:space="preserve"> (ví dụ: </w:t>
+      </w:r>
+      <w:proofErr w:type="gramStart"/>
+      <w:r>
+        <w:t>expect(</w:t>
+      </w:r>
+      <w:proofErr w:type="gramEnd"/>
+      <w:r>
+        <w:t xml:space="preserve">201) - Created) và </w:t>
       </w:r>
       <w:r>
         <w:rPr>
@@ -7937,7 +8104,15 @@
         <w:t>nội dung JSON</w:t>
       </w:r>
       <w:r>
-        <w:t xml:space="preserve"> trả về (response.body.success). Đây là cách test API hiệu quả nhất.</w:t>
+        <w:t xml:space="preserve"> trả về (</w:t>
+      </w:r>
+      <w:proofErr w:type="gramStart"/>
+      <w:r>
+        <w:t>response.body</w:t>
+      </w:r>
+      <w:proofErr w:type="gramEnd"/>
+      <w:r>
+        <w:t>.success). Đây là cách test API hiệu quả nhất.</w:t>
       </w:r>
     </w:p>
     <w:p>
@@ -8129,7 +8304,15 @@
         </w:numPr>
       </w:pPr>
       <w:r>
-        <w:t>Nó "mock" (giả lập) các API của trình duyệt mà jsdom không có, ví dụ window.matchMedia hoặc IntersectionObserver, để đảm bảo các thư viện component (như Ant Design, Chakra UI) không bị lỗi khi chạy test.</w:t>
+        <w:t xml:space="preserve">Nó "mock" (giả lập) các API của trình duyệt mà jsdom không có, ví dụ </w:t>
+      </w:r>
+      <w:proofErr w:type="gramStart"/>
+      <w:r>
+        <w:t>window.matchMedia</w:t>
+      </w:r>
+      <w:proofErr w:type="gramEnd"/>
+      <w:r>
+        <w:t xml:space="preserve"> hoặc IntersectionObserver, để đảm bảo các thư viện component (như Ant Design, Chakra UI) không bị lỗi khi chạy test.</w:t>
       </w:r>
     </w:p>
     <w:p>
@@ -8185,7 +8368,23 @@
         </w:numPr>
       </w:pPr>
       <w:r>
-        <w:t>Test này kiểm tra xem component LoginForm có render đúng các ô input (Email, Password) và nút "Login" không (expect(screen.getByLabelText(/email/i)).toBeInTheDocument()).</w:t>
+        <w:t>Test này kiểm tra xem component LoginForm có render đúng các ô input (Email, Password) và nút "Login" không (expect(</w:t>
+      </w:r>
+      <w:proofErr w:type="gramStart"/>
+      <w:r>
+        <w:t>screen.getByLabelText</w:t>
+      </w:r>
+      <w:proofErr w:type="gramEnd"/>
+      <w:r>
+        <w:t>(/email/i)</w:t>
+      </w:r>
+      <w:proofErr w:type="gramStart"/>
+      <w:r>
+        <w:t>).toBeInTheDocument</w:t>
+      </w:r>
+      <w:proofErr w:type="gramEnd"/>
+      <w:r>
+        <w:t>()).</w:t>
       </w:r>
     </w:p>
     <w:p>
@@ -8196,7 +8395,15 @@
         </w:numPr>
       </w:pPr>
       <w:r>
-        <w:t>Nó giả lập hành vi người dùng: userEvent.type (gõ chữ vào ô input), user.click (nhấn nút).</w:t>
+        <w:t xml:space="preserve">Nó giả lập hành vi người dùng: userEvent.type (gõ chữ vào ô input), </w:t>
+      </w:r>
+      <w:proofErr w:type="gramStart"/>
+      <w:r>
+        <w:t>user.click</w:t>
+      </w:r>
+      <w:proofErr w:type="gramEnd"/>
+      <w:r>
+        <w:t xml:space="preserve"> (nhấn nút).</w:t>
       </w:r>
     </w:p>
     <w:p>
@@ -8248,7 +8455,15 @@
         </w:numPr>
       </w:pPr>
       <w:r>
-        <w:t>Nó kiểm tra các kịch bản: Khi loading={true} thì có hiện spinner không? Khi shops={[]} (mảng rỗng) thì có hiện thông báo "No shops found" không? Khi có data (mockShops) thì có render đúng tên các cửa hàng không?</w:t>
+        <w:t>Nó kiểm tra các kịch bản: Khi loading={true} thì có hiện spinner không? Khi shops</w:t>
+      </w:r>
+      <w:proofErr w:type="gramStart"/>
+      <w:r>
+        <w:t>={</w:t>
+      </w:r>
+      <w:proofErr w:type="gramEnd"/>
+      <w:r>
+        <w:t>[]} (mảng rỗng) thì có hiện thông báo "No shops found" không? Khi có data (mockShops) thì có render đúng tên các cửa hàng không?</w:t>
       </w:r>
     </w:p>
     <w:p>
@@ -8275,7 +8490,15 @@
     </w:p>
     <w:p>
       <w:r>
-        <w:t>Mục này cung cấp các lệnh (đã được định nghĩa trong package.json) để bạn thực thi các bài test của mình.</w:t>
+        <w:t xml:space="preserve">Mục này cung cấp các lệnh (đã được định nghĩa trong </w:t>
+      </w:r>
+      <w:proofErr w:type="gramStart"/>
+      <w:r>
+        <w:t>package.json</w:t>
+      </w:r>
+      <w:proofErr w:type="gramEnd"/>
+      <w:r>
+        <w:t>) để bạn thực thi các bài test của mình.</w:t>
       </w:r>
     </w:p>
     <w:p>
@@ -8297,7 +8520,15 @@
         </w:numPr>
       </w:pPr>
       <w:r>
-        <w:t>npm run test:watch: Chế độ "canh" – tự động chạy lại test khi bạn lưu file.</w:t>
+        <w:t xml:space="preserve">npm run </w:t>
+      </w:r>
+      <w:proofErr w:type="gramStart"/>
+      <w:r>
+        <w:t>test:watch</w:t>
+      </w:r>
+      <w:proofErr w:type="gramEnd"/>
+      <w:r>
+        <w:t>: Chế độ "canh" – tự động chạy lại test khi bạn lưu file.</w:t>
       </w:r>
     </w:p>
     <w:p>
@@ -8308,7 +8539,15 @@
         </w:numPr>
       </w:pPr>
       <w:r>
-        <w:t>npm run test:coverage: Chạy test và tạo báo cáo "độ bao phủ" (xem Mục 6).</w:t>
+        <w:t xml:space="preserve">npm run </w:t>
+      </w:r>
+      <w:proofErr w:type="gramStart"/>
+      <w:r>
+        <w:t>test:coverage</w:t>
+      </w:r>
+      <w:proofErr w:type="gramEnd"/>
+      <w:r>
+        <w:t>: Chạy test và tạo báo cáo "độ bao phủ" (xem Mục 6).</w:t>
       </w:r>
     </w:p>
     <w:p>
@@ -8370,7 +8609,15 @@
         </w:numPr>
       </w:pPr>
       <w:r>
-        <w:t>Sau khi chạy npm run test:coverage, một thư mục coverage/ sẽ được tạo ra. Mở file index.html trong đó, bạn sẽ thấy một báo cáo chi tiết, chỉ rõ file nào đã được test, dòng code nào đã được chạy, và dòng nào còn "sót" (màu đỏ).</w:t>
+        <w:t xml:space="preserve">Sau khi chạy npm run </w:t>
+      </w:r>
+      <w:proofErr w:type="gramStart"/>
+      <w:r>
+        <w:t>test:coverage</w:t>
+      </w:r>
+      <w:proofErr w:type="gramEnd"/>
+      <w:r>
+        <w:t>, một thư mục coverage/ sẽ được tạo ra. Mở file index.html trong đó, bạn sẽ thấy một báo cáo chi tiết, chỉ rõ file nào đã được test, dòng code nào đã được chạy, và dòng nào còn "sót" (màu đỏ).</w:t>
       </w:r>
     </w:p>
     <w:p>
@@ -8532,8 +8779,17 @@
           <w:b/>
           <w:bCs/>
         </w:rPr>
-        <w:t>-Trong quá trình chạy npm test trên backend ta sửa được 1 số lỗi sau :</w:t>
-      </w:r>
+        <w:t xml:space="preserve">-Trong quá trình chạy npm test trên backend ta sửa được 1 số lỗi </w:t>
+      </w:r>
+      <w:proofErr w:type="gramStart"/>
+      <w:r>
+        <w:rPr>
+          <w:b/>
+          <w:bCs/>
+        </w:rPr>
+        <w:t>sau :</w:t>
+      </w:r>
+      <w:proofErr w:type="gramEnd"/>
     </w:p>
     <w:p>
       <w:r>
@@ -8573,7 +8829,15 @@
     </w:p>
     <w:p>
       <w:r>
-        <w:t xml:space="preserve">  - Thêm cấu hình ESM vào jest.config.js (ban đầu dùng extensionsToTreatAsEsm: ['.js'] nhưng Jest 30 cảnh báo vì .js đã được suy ra từ package.json).</w:t>
+        <w:t xml:space="preserve">  - Thêm cấu hình ESM vào jest.config.js (ban đầu dùng extensionsToTreatAsEsm: ['.js'] nhưng Jest 30 cảnh báo vì .js đã được suy ra từ </w:t>
+      </w:r>
+      <w:proofErr w:type="gramStart"/>
+      <w:r>
+        <w:t>package.json</w:t>
+      </w:r>
+      <w:proofErr w:type="gramEnd"/>
+      <w:r>
+        <w:t>).</w:t>
       </w:r>
     </w:p>
     <w:p>
@@ -8584,7 +8848,15 @@
     <w:p/>
     <w:p>
       <w:r>
-        <w:t>2) Vẫn lỗi ESM ở test files (import/export trong .test.js)</w:t>
+        <w:t xml:space="preserve">2) Vẫn lỗi ESM ở test files (import/export </w:t>
+      </w:r>
+      <w:proofErr w:type="gramStart"/>
+      <w:r>
+        <w:t>trong .</w:t>
+      </w:r>
+      <w:proofErr w:type="gramEnd"/>
+      <w:r>
+        <w:t>test.js)</w:t>
       </w:r>
     </w:p>
     <w:p>
@@ -8625,7 +8897,39 @@
     </w:p>
     <w:p>
       <w:r>
-        <w:t xml:space="preserve">  - Sửa jest.config.js: transform: { '^.+\\.[jt]sx?$': 'babel-jest' }.</w:t>
+        <w:t xml:space="preserve">  - Sửa jest.config.js: transform: </w:t>
+      </w:r>
+      <w:proofErr w:type="gramStart"/>
+      <w:r>
+        <w:t>{ '^.+</w:t>
+      </w:r>
+      <w:proofErr w:type="gramEnd"/>
+      <w:r>
+        <w:t>\</w:t>
+      </w:r>
+      <w:proofErr w:type="gramStart"/>
+      <w:r>
+        <w:t>\.[</w:t>
+      </w:r>
+      <w:proofErr w:type="gramEnd"/>
+      <w:r>
+        <w:t>jt]</w:t>
+      </w:r>
+      <w:proofErr w:type="gramStart"/>
+      <w:r>
+        <w:t>sx?$</w:t>
+      </w:r>
+      <w:proofErr w:type="gramEnd"/>
+      <w:r>
+        <w:t>': 'babel-jest</w:t>
+      </w:r>
+      <w:proofErr w:type="gramStart"/>
+      <w:r>
+        <w:t>' }</w:t>
+      </w:r>
+      <w:proofErr w:type="gramEnd"/>
+      <w:r>
+        <w:t>.</w:t>
       </w:r>
     </w:p>
     <w:p>
@@ -8734,7 +9038,15 @@
     </w:p>
     <w:p>
       <w:r>
-        <w:t xml:space="preserve">  - MongooseError: Can't call openUri() on an active connection... (connect nhiều lần).</w:t>
+        <w:t xml:space="preserve">  - MongooseError: Can't call </w:t>
+      </w:r>
+      <w:proofErr w:type="gramStart"/>
+      <w:r>
+        <w:t>openUri(</w:t>
+      </w:r>
+      <w:proofErr w:type="gramEnd"/>
+      <w:r>
+        <w:t>) on an active connection... (connect nhiều lần).</w:t>
       </w:r>
     </w:p>
     <w:p>
@@ -8749,12 +9061,36 @@
     </w:p>
     <w:p>
       <w:r>
-        <w:t xml:space="preserve">  - Sửa index.js: chỉ app.listen và connectDB nếu NODE_ENV !== 'test'. Export default app để supertest dùng.</w:t>
-      </w:r>
-    </w:p>
-    <w:p>
-      <w:r>
-        <w:t xml:space="preserve">  - Tăng cường setup.cjs: set process.env.NODE_ENV='test' sớm.</w:t>
+        <w:t xml:space="preserve">  - Sửa index.js: chỉ </w:t>
+      </w:r>
+      <w:proofErr w:type="gramStart"/>
+      <w:r>
+        <w:t>app.listen</w:t>
+      </w:r>
+      <w:proofErr w:type="gramEnd"/>
+      <w:r>
+        <w:t xml:space="preserve"> và connectDB nếu NODE_</w:t>
+      </w:r>
+      <w:proofErr w:type="gramStart"/>
+      <w:r>
+        <w:t>ENV !</w:t>
+      </w:r>
+      <w:proofErr w:type="gramEnd"/>
+      <w:r>
+        <w:t>== 'test'. Export default app để supertest dùng.</w:t>
+      </w:r>
+    </w:p>
+    <w:p>
+      <w:r>
+        <w:t xml:space="preserve">  - Tăng cường setup.cjs: set </w:t>
+      </w:r>
+      <w:proofErr w:type="gramStart"/>
+      <w:r>
+        <w:t>process.env.NODE</w:t>
+      </w:r>
+      <w:proofErr w:type="gramEnd"/>
+      <w:r>
+        <w:t>_ENV='test' sớm.</w:t>
       </w:r>
     </w:p>
     <w:p>
@@ -8811,8 +9147,13 @@
     <w:p/>
     <w:p>
       <w:r>
-        <w:t>7) Chuẩn hóa response format và status code trong auth.controllers</w:t>
-      </w:r>
+        <w:t xml:space="preserve">7) Chuẩn hóa response format và status code trong </w:t>
+      </w:r>
+      <w:proofErr w:type="gramStart"/>
+      <w:r>
+        <w:t>auth.controllers</w:t>
+      </w:r>
+      <w:proofErr w:type="gramEnd"/>
     </w:p>
     <w:p>
       <w:r>
@@ -8842,8 +9183,29 @@
     </w:p>
     <w:p>
       <w:r>
-        <w:t xml:space="preserve">    - Trả 201 và { success: true, message: 'User registered successfully', user: { ... } }</w:t>
-      </w:r>
+        <w:t xml:space="preserve">    - Trả 201 và </w:t>
+      </w:r>
+      <w:proofErr w:type="gramStart"/>
+      <w:r>
+        <w:t>{ success</w:t>
+      </w:r>
+      <w:proofErr w:type="gramEnd"/>
+      <w:r>
+        <w:t xml:space="preserve">: true, message: 'User registered successfully', user: </w:t>
+      </w:r>
+      <w:proofErr w:type="gramStart"/>
+      <w:r>
+        <w:t>{ ...</w:t>
+      </w:r>
+      <w:proofErr w:type="gramEnd"/>
+      <w:r>
+        <w:t xml:space="preserve"> </w:t>
+      </w:r>
+      <w:proofErr w:type="gramStart"/>
+      <w:r>
+        <w:t>} }</w:t>
+      </w:r>
+      <w:proofErr w:type="gramEnd"/>
     </w:p>
     <w:p>
       <w:r>
@@ -8852,7 +9214,23 @@
     </w:p>
     <w:p>
       <w:r>
-        <w:t xml:space="preserve">    - Các lỗi trả 400 với { success: false, message: ... }.</w:t>
+        <w:t xml:space="preserve">    - Các lỗi trả 400 với </w:t>
+      </w:r>
+      <w:proofErr w:type="gramStart"/>
+      <w:r>
+        <w:t>{ success</w:t>
+      </w:r>
+      <w:proofErr w:type="gramEnd"/>
+      <w:r>
+        <w:t xml:space="preserve">: false, message: </w:t>
+      </w:r>
+      <w:proofErr w:type="gramStart"/>
+      <w:r>
+        <w:t>... }</w:t>
+      </w:r>
+      <w:proofErr w:type="gramEnd"/>
+      <w:r>
+        <w:t>.</w:t>
       </w:r>
     </w:p>
     <w:p>
@@ -8862,12 +9240,52 @@
     </w:p>
     <w:p>
       <w:r>
-        <w:t xml:space="preserve">    - User không tồn tại hoặc mật khẩu sai → 401 với { success: false, message: 'Invalid credentials' | 'Invalid password' }.</w:t>
-      </w:r>
-    </w:p>
-    <w:p>
-      <w:r>
-        <w:t xml:space="preserve">    - Thành công trả 200 và { success: true, message: 'Login successful', user: { ... } }.</w:t>
+        <w:t xml:space="preserve">    - User không tồn tại hoặc mật khẩu sai → 401 với </w:t>
+      </w:r>
+      <w:proofErr w:type="gramStart"/>
+      <w:r>
+        <w:t>{ success</w:t>
+      </w:r>
+      <w:proofErr w:type="gramEnd"/>
+      <w:r>
+        <w:t>: false, message: 'Invalid credentials' | 'Invalid password</w:t>
+      </w:r>
+      <w:proofErr w:type="gramStart"/>
+      <w:r>
+        <w:t>' }</w:t>
+      </w:r>
+      <w:proofErr w:type="gramEnd"/>
+      <w:r>
+        <w:t>.</w:t>
+      </w:r>
+    </w:p>
+    <w:p>
+      <w:r>
+        <w:t xml:space="preserve">    - Thành công trả 200 và </w:t>
+      </w:r>
+      <w:proofErr w:type="gramStart"/>
+      <w:r>
+        <w:t>{ success</w:t>
+      </w:r>
+      <w:proofErr w:type="gramEnd"/>
+      <w:r>
+        <w:t xml:space="preserve">: true, message: 'Login successful', user: </w:t>
+      </w:r>
+      <w:proofErr w:type="gramStart"/>
+      <w:r>
+        <w:t>{ ...</w:t>
+      </w:r>
+      <w:proofErr w:type="gramEnd"/>
+      <w:r>
+        <w:t xml:space="preserve"> </w:t>
+      </w:r>
+      <w:proofErr w:type="gramStart"/>
+      <w:r>
+        <w:t>} }</w:t>
+      </w:r>
+      <w:proofErr w:type="gramEnd"/>
+      <w:r>
+        <w:t>.</w:t>
       </w:r>
     </w:p>
     <w:p>
@@ -8908,7 +9326,15 @@
     </w:p>
     <w:p>
       <w:r>
-        <w:t>- Giải thích: Đảm bảo ký/verify token trong môi trường test không phụ thuộc .env thực tế.</w:t>
+        <w:t xml:space="preserve">- Giải thích: Đảm bảo ký/verify token trong môi trường test không phụ </w:t>
+      </w:r>
+      <w:proofErr w:type="gramStart"/>
+      <w:r>
+        <w:t>thuộc .env</w:t>
+      </w:r>
+      <w:proofErr w:type="gramEnd"/>
+      <w:r>
+        <w:t xml:space="preserve"> thực tế.</w:t>
       </w:r>
     </w:p>
     <w:p/>
@@ -8988,6 +9414,2062 @@
     <w:p>
       <w:r>
         <w:br w:type="page"/>
+      </w:r>
+    </w:p>
+    <w:p>
+      <w:pPr>
+        <w:rPr>
+          <w:b/>
+          <w:bCs/>
+        </w:rPr>
+      </w:pPr>
+      <w:r>
+        <w:rPr>
+          <w:rFonts w:ascii="Segoe UI Emoji" w:hAnsi="Segoe UI Emoji" w:cs="Segoe UI Emoji"/>
+          <w:b/>
+          <w:bCs/>
+        </w:rPr>
+        <w:lastRenderedPageBreak/>
+        <w:t>🌟</w:t>
+      </w:r>
+      <w:r>
+        <w:rPr>
+          <w:b/>
+          <w:bCs/>
+        </w:rPr>
+        <w:t xml:space="preserve"> Giải thích Chi tiết Hướng dẫn Triển khai CI/CD</w:t>
+      </w:r>
+    </w:p>
+    <w:p>
+      <w:r>
+        <w:t xml:space="preserve">Hướng dẫn này phác thảo một quy trình </w:t>
+      </w:r>
+      <w:r>
+        <w:rPr>
+          <w:b/>
+          <w:bCs/>
+        </w:rPr>
+        <w:t>Tích hợp Liên tục (CI)</w:t>
+      </w:r>
+      <w:r>
+        <w:t xml:space="preserve"> và </w:t>
+      </w:r>
+      <w:r>
+        <w:rPr>
+          <w:b/>
+          <w:bCs/>
+        </w:rPr>
+        <w:t>Triển khai Liên tục (CD)</w:t>
+      </w:r>
+      <w:r>
+        <w:t xml:space="preserve"> mạnh mẽ sử dụng </w:t>
+      </w:r>
+      <w:r>
+        <w:rPr>
+          <w:b/>
+          <w:bCs/>
+        </w:rPr>
+        <w:t>GitHub Actions</w:t>
+      </w:r>
+      <w:r>
+        <w:t xml:space="preserve"> và </w:t>
+      </w:r>
+      <w:r>
+        <w:rPr>
+          <w:b/>
+          <w:bCs/>
+        </w:rPr>
+        <w:t>Docker</w:t>
+      </w:r>
+      <w:r>
+        <w:t xml:space="preserve"> cho một ứng dụng có cấu trúc </w:t>
+      </w:r>
+      <w:r>
+        <w:rPr>
+          <w:b/>
+          <w:bCs/>
+        </w:rPr>
+        <w:t>BackEnd</w:t>
+      </w:r>
+      <w:r>
+        <w:t xml:space="preserve"> và </w:t>
+      </w:r>
+      <w:r>
+        <w:rPr>
+          <w:b/>
+          <w:bCs/>
+        </w:rPr>
+        <w:t>FrontEnd</w:t>
+      </w:r>
+      <w:r>
+        <w:t>.</w:t>
+      </w:r>
+    </w:p>
+    <w:p>
+      <w:r>
+        <w:pict w14:anchorId="2F6E86F0">
+          <v:rect id="_x0000_i1088" style="width:0;height:1.5pt" o:hralign="center" o:hrstd="t" o:hrnoshade="t" o:hr="t" fillcolor="gray" stroked="f"/>
+        </w:pict>
+      </w:r>
+    </w:p>
+    <w:p>
+      <w:pPr>
+        <w:rPr>
+          <w:b/>
+          <w:bCs/>
+        </w:rPr>
+      </w:pPr>
+      <w:r>
+        <w:rPr>
+          <w:b/>
+          <w:bCs/>
+        </w:rPr>
+        <w:t>1. CI/CD Pipeline Overview (Tổng quan về Pipeline CI/CD)</w:t>
+      </w:r>
+    </w:p>
+    <w:p>
+      <w:r>
+        <w:t>Đây là phần trình bày kiến trúc và các bước cốt lõi của quy trình tự động.</w:t>
+      </w:r>
+    </w:p>
+    <w:p>
+      <w:pPr>
+        <w:numPr>
+          <w:ilvl w:val="0"/>
+          <w:numId w:val="26"/>
+        </w:numPr>
+      </w:pPr>
+      <w:r>
+        <w:rPr>
+          <w:b/>
+          <w:bCs/>
+        </w:rPr>
+        <w:t>1.1 Pipeline Architecture (Kiến trúc Pipeline):</w:t>
+      </w:r>
+      <w:r>
+        <w:t xml:space="preserve"> Sơ đồ này minh họa luồng công việc:</w:t>
+      </w:r>
+    </w:p>
+    <w:p>
+      <w:pPr>
+        <w:numPr>
+          <w:ilvl w:val="1"/>
+          <w:numId w:val="26"/>
+        </w:numPr>
+      </w:pPr>
+      <w:r>
+        <w:rPr>
+          <w:b/>
+          <w:bCs/>
+        </w:rPr>
+        <w:t>Code Push</w:t>
+      </w:r>
+      <w:r>
+        <w:t xml:space="preserve"> (Đẩy code lên Git) hoặc </w:t>
+      </w:r>
+      <w:r>
+        <w:rPr>
+          <w:b/>
+          <w:bCs/>
+        </w:rPr>
+        <w:t>Pull Request</w:t>
+      </w:r>
+      <w:r>
+        <w:t xml:space="preserve"> (Yêu cầu hợp nhất code) kích hoạt </w:t>
+      </w:r>
+      <w:r>
+        <w:rPr>
+          <w:b/>
+          <w:bCs/>
+        </w:rPr>
+        <w:t>GitHub Actions (CI Pipeline)</w:t>
+      </w:r>
+      <w:r>
+        <w:t>.</w:t>
+      </w:r>
+    </w:p>
+    <w:p>
+      <w:pPr>
+        <w:numPr>
+          <w:ilvl w:val="1"/>
+          <w:numId w:val="26"/>
+        </w:numPr>
+      </w:pPr>
+      <w:r>
+        <w:t xml:space="preserve">CI Pipeline thực hiện </w:t>
+      </w:r>
+      <w:r>
+        <w:rPr>
+          <w:b/>
+          <w:bCs/>
+        </w:rPr>
+        <w:t>Docker Build</w:t>
+      </w:r>
+      <w:r>
+        <w:t xml:space="preserve"> (Tạo ảnh container) và tạo </w:t>
+      </w:r>
+      <w:r>
+        <w:rPr>
+          <w:b/>
+          <w:bCs/>
+        </w:rPr>
+        <w:t>Test Results</w:t>
+      </w:r>
+      <w:r>
+        <w:t xml:space="preserve"> (Báo cáo kết quả kiểm thử).</w:t>
+      </w:r>
+    </w:p>
+    <w:p>
+      <w:pPr>
+        <w:numPr>
+          <w:ilvl w:val="1"/>
+          <w:numId w:val="26"/>
+        </w:numPr>
+      </w:pPr>
+      <w:r>
+        <w:t xml:space="preserve">Sau đó, nó dẫn đến </w:t>
+      </w:r>
+      <w:r>
+        <w:rPr>
+          <w:b/>
+          <w:bCs/>
+        </w:rPr>
+        <w:t>Deployment</w:t>
+      </w:r>
+      <w:r>
+        <w:t xml:space="preserve"> (Triển khai) tới các môi trường </w:t>
+      </w:r>
+      <w:r>
+        <w:rPr>
+          <w:b/>
+          <w:bCs/>
+        </w:rPr>
+        <w:t>Staging/Prod</w:t>
+      </w:r>
+      <w:r>
+        <w:t>.</w:t>
+      </w:r>
+    </w:p>
+    <w:p>
+      <w:pPr>
+        <w:numPr>
+          <w:ilvl w:val="1"/>
+          <w:numId w:val="26"/>
+        </w:numPr>
+      </w:pPr>
+      <w:r>
+        <w:rPr>
+          <w:b/>
+          <w:bCs/>
+        </w:rPr>
+        <w:t>Mục đích:</w:t>
+      </w:r>
+      <w:r>
+        <w:t xml:space="preserve"> Cung cấp cái nhìn tổng quan trực quan về cách mọi thứ hoạt động cùng nhau.</w:t>
+      </w:r>
+    </w:p>
+    <w:p>
+      <w:pPr>
+        <w:numPr>
+          <w:ilvl w:val="0"/>
+          <w:numId w:val="26"/>
+        </w:numPr>
+      </w:pPr>
+      <w:r>
+        <w:rPr>
+          <w:b/>
+          <w:bCs/>
+        </w:rPr>
+        <w:t>1.2 Workflow Stages (Các Giai đoạn của Workflow):</w:t>
+      </w:r>
+      <w:r>
+        <w:t xml:space="preserve"> Liệt kê 6 bước chính (và 1 tùy chọn) mà CI Pipeline sẽ thực hiện:</w:t>
+      </w:r>
+    </w:p>
+    <w:p>
+      <w:pPr>
+        <w:numPr>
+          <w:ilvl w:val="1"/>
+          <w:numId w:val="27"/>
+        </w:numPr>
+      </w:pPr>
+      <w:r>
+        <w:rPr>
+          <w:b/>
+          <w:bCs/>
+        </w:rPr>
+        <w:t>Code Quality:</w:t>
+      </w:r>
+      <w:r>
+        <w:t xml:space="preserve"> Đảm bảo code tuân thủ tiêu chuẩn (linting, định dạng, kiểm tra bảo mật).</w:t>
+      </w:r>
+    </w:p>
+    <w:p>
+      <w:pPr>
+        <w:numPr>
+          <w:ilvl w:val="1"/>
+          <w:numId w:val="27"/>
+        </w:numPr>
+      </w:pPr>
+      <w:r>
+        <w:rPr>
+          <w:b/>
+          <w:bCs/>
+        </w:rPr>
+        <w:t>Unit Testing:</w:t>
+      </w:r>
+      <w:r>
+        <w:t xml:space="preserve"> Kiểm thử các đơn vị code riêng lẻ (BackEnd dùng </w:t>
+      </w:r>
+      <w:r>
+        <w:rPr>
+          <w:b/>
+          <w:bCs/>
+        </w:rPr>
+        <w:t>Jest</w:t>
+      </w:r>
+      <w:r>
+        <w:t xml:space="preserve">, FrontEnd dùng </w:t>
+      </w:r>
+      <w:r>
+        <w:rPr>
+          <w:b/>
+          <w:bCs/>
+        </w:rPr>
+        <w:t>Vitest</w:t>
+      </w:r>
+      <w:r>
+        <w:t>).</w:t>
+      </w:r>
+    </w:p>
+    <w:p>
+      <w:pPr>
+        <w:numPr>
+          <w:ilvl w:val="1"/>
+          <w:numId w:val="27"/>
+        </w:numPr>
+      </w:pPr>
+      <w:r>
+        <w:rPr>
+          <w:b/>
+          <w:bCs/>
+        </w:rPr>
+        <w:t>Integration Testing:</w:t>
+      </w:r>
+      <w:r>
+        <w:t xml:space="preserve"> Kiểm thử sự tương tác giữa các thành phần (API, DB).</w:t>
+      </w:r>
+    </w:p>
+    <w:p>
+      <w:pPr>
+        <w:numPr>
+          <w:ilvl w:val="1"/>
+          <w:numId w:val="27"/>
+        </w:numPr>
+      </w:pPr>
+      <w:r>
+        <w:rPr>
+          <w:b/>
+          <w:bCs/>
+        </w:rPr>
+        <w:t>Build (Docker):</w:t>
+      </w:r>
+      <w:r>
+        <w:t xml:space="preserve"> Đóng gói ứng dụng thành các ảnh Docker (containers) để đảm bảo môi trường nhất quán.</w:t>
+      </w:r>
+    </w:p>
+    <w:p>
+      <w:pPr>
+        <w:numPr>
+          <w:ilvl w:val="1"/>
+          <w:numId w:val="27"/>
+        </w:numPr>
+      </w:pPr>
+      <w:r>
+        <w:rPr>
+          <w:b/>
+          <w:bCs/>
+        </w:rPr>
+        <w:t>Deploy (Staging):</w:t>
+      </w:r>
+      <w:r>
+        <w:t xml:space="preserve"> Tự động triển khai lên môi trường thử nghiệm.</w:t>
+      </w:r>
+    </w:p>
+    <w:p>
+      <w:pPr>
+        <w:numPr>
+          <w:ilvl w:val="1"/>
+          <w:numId w:val="27"/>
+        </w:numPr>
+      </w:pPr>
+      <w:r>
+        <w:rPr>
+          <w:b/>
+          <w:bCs/>
+        </w:rPr>
+        <w:t>E2E Testing (Optional):</w:t>
+      </w:r>
+      <w:r>
+        <w:t xml:space="preserve"> Kiểm thử trải nghiệm người dùng cuối.</w:t>
+      </w:r>
+    </w:p>
+    <w:p>
+      <w:pPr>
+        <w:numPr>
+          <w:ilvl w:val="1"/>
+          <w:numId w:val="26"/>
+        </w:numPr>
+      </w:pPr>
+      <w:r>
+        <w:rPr>
+          <w:b/>
+          <w:bCs/>
+        </w:rPr>
+        <w:t>Mục đích:</w:t>
+      </w:r>
+      <w:r>
+        <w:t xml:space="preserve"> Xác định rõ ràng trình tự và mục tiêu của từng bước tự động hóa.</w:t>
+      </w:r>
+    </w:p>
+    <w:p>
+      <w:r>
+        <w:lastRenderedPageBreak/>
+        <w:pict w14:anchorId="3E3B7DAE">
+          <v:rect id="_x0000_i1089" style="width:0;height:1.5pt" o:hralign="center" o:hrstd="t" o:hrnoshade="t" o:hr="t" fillcolor="gray" stroked="f"/>
+        </w:pict>
+      </w:r>
+    </w:p>
+    <w:p>
+      <w:pPr>
+        <w:rPr>
+          <w:b/>
+          <w:bCs/>
+        </w:rPr>
+      </w:pPr>
+      <w:r>
+        <w:rPr>
+          <w:b/>
+          <w:bCs/>
+        </w:rPr>
+        <w:t>2. GitHub Actions Setup (Thiết lập GitHub Actions)</w:t>
+      </w:r>
+    </w:p>
+    <w:p>
+      <w:r>
+        <w:t>Đây là nơi xác định các tệp cấu hình (YAML) để chạy CI/CD trên GitHub.</w:t>
+      </w:r>
+    </w:p>
+    <w:p>
+      <w:pPr>
+        <w:numPr>
+          <w:ilvl w:val="0"/>
+          <w:numId w:val="28"/>
+        </w:numPr>
+      </w:pPr>
+      <w:r>
+        <w:rPr>
+          <w:b/>
+          <w:bCs/>
+        </w:rPr>
+        <w:t>2.1 Create Workflow Directory (Tạo thư mục Workflow):</w:t>
+      </w:r>
+      <w:r>
+        <w:t xml:space="preserve"> Lệnh tạo thư </w:t>
+      </w:r>
+      <w:proofErr w:type="gramStart"/>
+      <w:r>
+        <w:t>mục .github</w:t>
+      </w:r>
+      <w:proofErr w:type="gramEnd"/>
+      <w:r>
+        <w:t xml:space="preserve">/workflows là </w:t>
+      </w:r>
+      <w:r>
+        <w:rPr>
+          <w:b/>
+          <w:bCs/>
+        </w:rPr>
+        <w:t>bắt buộc</w:t>
+      </w:r>
+      <w:r>
+        <w:t xml:space="preserve"> vì GitHub Actions tự động tìm kiếm các tệp workflow YAML trong thư mục này.</w:t>
+      </w:r>
+    </w:p>
+    <w:p>
+      <w:pPr>
+        <w:numPr>
+          <w:ilvl w:val="0"/>
+          <w:numId w:val="28"/>
+        </w:numPr>
+      </w:pPr>
+      <w:r>
+        <w:rPr>
+          <w:b/>
+          <w:bCs/>
+        </w:rPr>
+        <w:t>2.2 Main CI Workflow (ci.yml):</w:t>
+      </w:r>
+      <w:r>
+        <w:t xml:space="preserve"> Tệp này định nghĩa pipeline CI chính, chạy trên các sự kiện push và pull_request tới nhánh main và develop.</w:t>
+      </w:r>
+    </w:p>
+    <w:p>
+      <w:pPr>
+        <w:numPr>
+          <w:ilvl w:val="1"/>
+          <w:numId w:val="28"/>
+        </w:numPr>
+      </w:pPr>
+      <w:r>
+        <w:rPr>
+          <w:b/>
+          <w:bCs/>
+        </w:rPr>
+        <w:t>env:</w:t>
+      </w:r>
+      <w:r>
+        <w:t xml:space="preserve"> Định nghĩa các biến môi trường dùng chung (NODE_VERSION, REGISTRY, IMAGE_NAME).</w:t>
+      </w:r>
+    </w:p>
+    <w:p>
+      <w:pPr>
+        <w:numPr>
+          <w:ilvl w:val="1"/>
+          <w:numId w:val="28"/>
+        </w:numPr>
+      </w:pPr>
+      <w:r>
+        <w:rPr>
+          <w:b/>
+          <w:bCs/>
+        </w:rPr>
+        <w:t>jobs:</w:t>
+      </w:r>
+      <w:r>
+        <w:t xml:space="preserve"> Chia pipeline thành các tác vụ độc lập, chạy song song (trừ build-images có needs).</w:t>
+      </w:r>
+    </w:p>
+    <w:p>
+      <w:pPr>
+        <w:numPr>
+          <w:ilvl w:val="2"/>
+          <w:numId w:val="28"/>
+        </w:numPr>
+      </w:pPr>
+      <w:r>
+        <w:rPr>
+          <w:b/>
+          <w:bCs/>
+        </w:rPr>
+        <w:t>code-quality:</w:t>
+      </w:r>
+      <w:r>
+        <w:t xml:space="preserve"> Thực hiện cài đặt dependency, chạy </w:t>
+      </w:r>
+      <w:r>
+        <w:rPr>
+          <w:b/>
+          <w:bCs/>
+        </w:rPr>
+        <w:t>lint</w:t>
+      </w:r>
+      <w:r>
+        <w:t xml:space="preserve"> và </w:t>
+      </w:r>
+      <w:r>
+        <w:rPr>
+          <w:b/>
+          <w:bCs/>
+        </w:rPr>
+        <w:t>security audit</w:t>
+      </w:r>
+      <w:r>
+        <w:t xml:space="preserve"> (npm audit) cho cả BackEnd và FrontEnd. </w:t>
+      </w:r>
+      <w:r>
+        <w:rPr>
+          <w:b/>
+          <w:bCs/>
+        </w:rPr>
+        <w:t>Tại sao?</w:t>
+      </w:r>
+      <w:r>
+        <w:t xml:space="preserve"> Để ngăn chặn code kém chất lượng và lỗi bảo mật xâm nhập vào nhánh chính.</w:t>
+      </w:r>
+    </w:p>
+    <w:p>
+      <w:pPr>
+        <w:numPr>
+          <w:ilvl w:val="2"/>
+          <w:numId w:val="28"/>
+        </w:numPr>
+      </w:pPr>
+      <w:r>
+        <w:rPr>
+          <w:b/>
+          <w:bCs/>
+        </w:rPr>
+        <w:t>backend-tests:</w:t>
+      </w:r>
+      <w:r>
+        <w:t xml:space="preserve"> Chạy </w:t>
+      </w:r>
+      <w:r>
+        <w:rPr>
+          <w:b/>
+          <w:bCs/>
+        </w:rPr>
+        <w:t>Unit</w:t>
+      </w:r>
+      <w:r>
+        <w:t xml:space="preserve"> và </w:t>
+      </w:r>
+      <w:r>
+        <w:rPr>
+          <w:b/>
+          <w:bCs/>
+        </w:rPr>
+        <w:t>Integration Tests</w:t>
+      </w:r>
+      <w:r>
+        <w:t xml:space="preserve"> cho BackEnd. Nó sử dụng dịch vụ </w:t>
+      </w:r>
+      <w:r>
+        <w:rPr>
+          <w:b/>
+          <w:bCs/>
+        </w:rPr>
+        <w:t>MongoDB Docker container</w:t>
+      </w:r>
+      <w:r>
+        <w:t xml:space="preserve"> trong GitHub Actions (</w:t>
+      </w:r>
+      <w:r>
+        <w:rPr>
+          <w:b/>
+          <w:bCs/>
+        </w:rPr>
+        <w:t>services</w:t>
+      </w:r>
+      <w:r>
+        <w:t xml:space="preserve">) để mô phỏng môi trường DB, đảm bảo môi trường kiểm thử thực tế hơn. Sau đó </w:t>
+      </w:r>
+      <w:r>
+        <w:rPr>
+          <w:b/>
+          <w:bCs/>
+        </w:rPr>
+        <w:t>Upload Coverage</w:t>
+      </w:r>
+      <w:r>
+        <w:t xml:space="preserve"> lên Codecov.</w:t>
+      </w:r>
+    </w:p>
+    <w:p>
+      <w:pPr>
+        <w:numPr>
+          <w:ilvl w:val="2"/>
+          <w:numId w:val="28"/>
+        </w:numPr>
+      </w:pPr>
+      <w:r>
+        <w:rPr>
+          <w:b/>
+          <w:bCs/>
+        </w:rPr>
+        <w:t>frontend-tests:</w:t>
+      </w:r>
+      <w:r>
+        <w:t xml:space="preserve"> Tương tự, chạy </w:t>
+      </w:r>
+      <w:r>
+        <w:rPr>
+          <w:b/>
+          <w:bCs/>
+        </w:rPr>
+        <w:t>Unit</w:t>
+      </w:r>
+      <w:r>
+        <w:t xml:space="preserve"> và </w:t>
+      </w:r>
+      <w:r>
+        <w:rPr>
+          <w:b/>
+          <w:bCs/>
+        </w:rPr>
+        <w:t>Integration Tests</w:t>
+      </w:r>
+      <w:r>
+        <w:t xml:space="preserve"> cho FrontEnd. Sau đó </w:t>
+      </w:r>
+      <w:r>
+        <w:rPr>
+          <w:b/>
+          <w:bCs/>
+        </w:rPr>
+        <w:t>Build</w:t>
+      </w:r>
+      <w:r>
+        <w:t xml:space="preserve"> FrontEnd và </w:t>
+      </w:r>
+      <w:r>
+        <w:rPr>
+          <w:b/>
+          <w:bCs/>
+        </w:rPr>
+        <w:t>Upload Coverage</w:t>
+      </w:r>
+      <w:r>
+        <w:t>.</w:t>
+      </w:r>
+    </w:p>
+    <w:p>
+      <w:pPr>
+        <w:numPr>
+          <w:ilvl w:val="2"/>
+          <w:numId w:val="28"/>
+        </w:numPr>
+      </w:pPr>
+      <w:r>
+        <w:rPr>
+          <w:b/>
+          <w:bCs/>
+        </w:rPr>
+        <w:t>build-images:</w:t>
+      </w:r>
+      <w:r>
+        <w:t xml:space="preserve"> Tác vụ này </w:t>
+      </w:r>
+      <w:r>
+        <w:rPr>
+          <w:b/>
+          <w:bCs/>
+        </w:rPr>
+        <w:t>chỉ chạy khi</w:t>
+      </w:r>
+      <w:r>
+        <w:t xml:space="preserve"> các tác vụ kiểm thử và chất lượng (needs) đã hoàn thành thành công. Nó sử dụng ma trận (strategy: matrix) để xây dựng và đẩy (push) ảnh Docker cho cả </w:t>
+      </w:r>
+      <w:r>
+        <w:rPr>
+          <w:b/>
+          <w:bCs/>
+        </w:rPr>
+        <w:t>backend</w:t>
+      </w:r>
+      <w:r>
+        <w:t xml:space="preserve"> và </w:t>
+      </w:r>
+      <w:r>
+        <w:rPr>
+          <w:b/>
+          <w:bCs/>
+        </w:rPr>
+        <w:t>frontend</w:t>
+      </w:r>
+      <w:r>
+        <w:t xml:space="preserve"> lên </w:t>
+      </w:r>
+      <w:r>
+        <w:rPr>
+          <w:b/>
+          <w:bCs/>
+        </w:rPr>
+        <w:t>GitHub Container Registry (ghcr.io)</w:t>
+      </w:r>
+      <w:r>
+        <w:t>.</w:t>
+      </w:r>
+    </w:p>
+    <w:p>
+      <w:pPr>
+        <w:numPr>
+          <w:ilvl w:val="1"/>
+          <w:numId w:val="28"/>
+        </w:numPr>
+      </w:pPr>
+      <w:r>
+        <w:rPr>
+          <w:b/>
+          <w:bCs/>
+        </w:rPr>
+        <w:t>Mục đích:</w:t>
+      </w:r>
+      <w:r>
+        <w:t xml:space="preserve"> Tự động hóa quá trình kiểm thử, kiểm tra chất lượng và xây dựng ảnh Docker sau mỗi lần thay đổi code.</w:t>
+      </w:r>
+    </w:p>
+    <w:p>
+      <w:pPr>
+        <w:numPr>
+          <w:ilvl w:val="0"/>
+          <w:numId w:val="28"/>
+        </w:numPr>
+      </w:pPr>
+      <w:r>
+        <w:rPr>
+          <w:b/>
+          <w:bCs/>
+        </w:rPr>
+        <w:t>2.3 Testing Workflow (test.yml):</w:t>
+      </w:r>
+      <w:r>
+        <w:t xml:space="preserve"> Một workflow riêng biệt để chạy các bộ kiểm thử chuyên sâu hơn.</w:t>
+      </w:r>
+    </w:p>
+    <w:p>
+      <w:pPr>
+        <w:numPr>
+          <w:ilvl w:val="1"/>
+          <w:numId w:val="28"/>
+        </w:numPr>
+      </w:pPr>
+      <w:proofErr w:type="gramStart"/>
+      <w:r>
+        <w:rPr>
+          <w:b/>
+          <w:bCs/>
+        </w:rPr>
+        <w:t>on:</w:t>
+      </w:r>
+      <w:proofErr w:type="gramEnd"/>
+      <w:r>
+        <w:rPr>
+          <w:b/>
+          <w:bCs/>
+        </w:rPr>
+        <w:t xml:space="preserve"> schedule:</w:t>
+      </w:r>
+      <w:r>
+        <w:t xml:space="preserve"> Cho phép chạy kiểm thử toàn diện </w:t>
+      </w:r>
+      <w:r>
+        <w:rPr>
+          <w:b/>
+          <w:bCs/>
+        </w:rPr>
+        <w:t>hàng ngày lúc 2 giờ sáng</w:t>
+      </w:r>
+      <w:r>
+        <w:t xml:space="preserve"> (cron: '0 2 * * *').</w:t>
+      </w:r>
+    </w:p>
+    <w:p>
+      <w:pPr>
+        <w:numPr>
+          <w:ilvl w:val="1"/>
+          <w:numId w:val="28"/>
+        </w:numPr>
+      </w:pPr>
+      <w:r>
+        <w:rPr>
+          <w:b/>
+          <w:bCs/>
+        </w:rPr>
+        <w:lastRenderedPageBreak/>
+        <w:t>workflow_dispatch:</w:t>
+      </w:r>
+      <w:r>
+        <w:t xml:space="preserve"> Cho phép kích hoạt workflow này </w:t>
+      </w:r>
+      <w:r>
+        <w:rPr>
+          <w:b/>
+          <w:bCs/>
+        </w:rPr>
+        <w:t>thủ công</w:t>
+      </w:r>
+      <w:r>
+        <w:t xml:space="preserve"> qua giao diện GitHub.</w:t>
+      </w:r>
+    </w:p>
+    <w:p>
+      <w:pPr>
+        <w:numPr>
+          <w:ilvl w:val="1"/>
+          <w:numId w:val="28"/>
+        </w:numPr>
+      </w:pPr>
+      <w:proofErr w:type="gramStart"/>
+      <w:r>
+        <w:rPr>
+          <w:b/>
+          <w:bCs/>
+        </w:rPr>
+        <w:t>extended-tests</w:t>
+      </w:r>
+      <w:proofErr w:type="gramEnd"/>
+      <w:r>
+        <w:rPr>
+          <w:b/>
+          <w:bCs/>
+        </w:rPr>
+        <w:t>:</w:t>
+      </w:r>
+      <w:r>
+        <w:t xml:space="preserve"> Chạy tất cả các kiểm thử (</w:t>
+      </w:r>
+      <w:proofErr w:type="gramStart"/>
+      <w:r>
+        <w:t>test:coverage</w:t>
+      </w:r>
+      <w:proofErr w:type="gramEnd"/>
+      <w:r>
+        <w:t xml:space="preserve"> và integration) và </w:t>
+      </w:r>
+      <w:r>
+        <w:rPr>
+          <w:b/>
+          <w:bCs/>
+        </w:rPr>
+        <w:t>Tạo báo cáo kiểm thử</w:t>
+      </w:r>
+      <w:r>
+        <w:t xml:space="preserve"> (test-report.md) sau đó </w:t>
+      </w:r>
+      <w:r>
+        <w:rPr>
+          <w:b/>
+          <w:bCs/>
+        </w:rPr>
+        <w:t>Upload</w:t>
+      </w:r>
+      <w:r>
+        <w:t xml:space="preserve"> các báo cáo này thành </w:t>
+      </w:r>
+      <w:r>
+        <w:rPr>
+          <w:b/>
+          <w:bCs/>
+        </w:rPr>
+        <w:t>Artifacts</w:t>
+      </w:r>
+      <w:r>
+        <w:t xml:space="preserve"> để dễ dàng truy cập.</w:t>
+      </w:r>
+    </w:p>
+    <w:p>
+      <w:pPr>
+        <w:numPr>
+          <w:ilvl w:val="1"/>
+          <w:numId w:val="28"/>
+        </w:numPr>
+      </w:pPr>
+      <w:r>
+        <w:rPr>
+          <w:b/>
+          <w:bCs/>
+        </w:rPr>
+        <w:t>Mục đích:</w:t>
+      </w:r>
+      <w:r>
+        <w:t xml:space="preserve"> Đảm bảo chất lượng code liên tục và có báo cáo định kỳ, không chỉ dựa vào các thay đổi code tức thời.</w:t>
+      </w:r>
+    </w:p>
+    <w:p>
+      <w:r>
+        <w:pict w14:anchorId="0B51438C">
+          <v:rect id="_x0000_i1090" style="width:0;height:1.5pt" o:hralign="center" o:hrstd="t" o:hrnoshade="t" o:hr="t" fillcolor="gray" stroked="f"/>
+        </w:pict>
+      </w:r>
+    </w:p>
+    <w:p>
+      <w:pPr>
+        <w:rPr>
+          <w:b/>
+          <w:bCs/>
+        </w:rPr>
+      </w:pPr>
+      <w:r>
+        <w:rPr>
+          <w:b/>
+          <w:bCs/>
+        </w:rPr>
+        <w:t>3. Docker Configuration for CI/CD (Cấu hình Docker cho CI/CD)</w:t>
+      </w:r>
+    </w:p>
+    <w:p>
+      <w:r>
+        <w:t>Cấu hình cho việc đóng gói ứng dụng.</w:t>
+      </w:r>
+    </w:p>
+    <w:p>
+      <w:pPr>
+        <w:numPr>
+          <w:ilvl w:val="0"/>
+          <w:numId w:val="29"/>
+        </w:numPr>
+      </w:pPr>
+      <w:r>
+        <w:rPr>
+          <w:b/>
+          <w:bCs/>
+        </w:rPr>
+        <w:t>3.1 Multi-stage Dockerfile Optimization (BackEnd/Dockerfile):</w:t>
+      </w:r>
+      <w:r>
+        <w:t xml:space="preserve"> Dockerfile này sử dụng </w:t>
+      </w:r>
+      <w:proofErr w:type="gramStart"/>
+      <w:r>
+        <w:rPr>
+          <w:b/>
+          <w:bCs/>
+        </w:rPr>
+        <w:t>Multi-stage</w:t>
+      </w:r>
+      <w:proofErr w:type="gramEnd"/>
+      <w:r>
+        <w:rPr>
+          <w:b/>
+          <w:bCs/>
+        </w:rPr>
+        <w:t xml:space="preserve"> build</w:t>
+      </w:r>
+      <w:r>
+        <w:t xml:space="preserve"> để tối ưu hóa kích thước ảnh và tăng tốc độ build/kiểm thử.</w:t>
+      </w:r>
+    </w:p>
+    <w:p>
+      <w:pPr>
+        <w:numPr>
+          <w:ilvl w:val="1"/>
+          <w:numId w:val="29"/>
+        </w:numPr>
+      </w:pPr>
+      <w:r>
+        <w:rPr>
+          <w:b/>
+          <w:bCs/>
+        </w:rPr>
+        <w:t>base -&gt; deps:</w:t>
+      </w:r>
+      <w:r>
+        <w:t xml:space="preserve"> Cài đặt chỉ các dependencies cần thiết cho </w:t>
+      </w:r>
+      <w:r>
+        <w:rPr>
+          <w:b/>
+          <w:bCs/>
+        </w:rPr>
+        <w:t>sản xuất</w:t>
+      </w:r>
+      <w:r>
+        <w:t xml:space="preserve"> (production).</w:t>
+      </w:r>
+    </w:p>
+    <w:p>
+      <w:pPr>
+        <w:numPr>
+          <w:ilvl w:val="1"/>
+          <w:numId w:val="29"/>
+        </w:numPr>
+      </w:pPr>
+      <w:r>
+        <w:rPr>
+          <w:b/>
+          <w:bCs/>
+        </w:rPr>
+        <w:t>dev:</w:t>
+      </w:r>
+      <w:r>
+        <w:t xml:space="preserve"> Dành cho phát triển cục bộ (chạy npm run dev).</w:t>
+      </w:r>
+    </w:p>
+    <w:p>
+      <w:pPr>
+        <w:numPr>
+          <w:ilvl w:val="1"/>
+          <w:numId w:val="29"/>
+        </w:numPr>
+      </w:pPr>
+      <w:r>
+        <w:rPr>
+          <w:b/>
+          <w:bCs/>
+        </w:rPr>
+        <w:t>test:</w:t>
+      </w:r>
+      <w:r>
+        <w:t xml:space="preserve"> Dành cho môi trường kiểm thử (chạy npm run test:ci). Đây là target được sử dụng trong docker-compose.test.yml.</w:t>
+      </w:r>
+    </w:p>
+    <w:p>
+      <w:pPr>
+        <w:numPr>
+          <w:ilvl w:val="1"/>
+          <w:numId w:val="29"/>
+        </w:numPr>
+      </w:pPr>
+      <w:r>
+        <w:rPr>
+          <w:b/>
+          <w:bCs/>
+        </w:rPr>
+        <w:t>production:</w:t>
+      </w:r>
+      <w:r>
+        <w:t xml:space="preserve"> Ảnh cuối cùng, rất nhỏ gọn (chỉ chứa dependencies cần thiết) và sử dụng </w:t>
+      </w:r>
+      <w:r>
+        <w:rPr>
+          <w:b/>
+          <w:bCs/>
+        </w:rPr>
+        <w:t>người dùng không phải root</w:t>
+      </w:r>
+      <w:r>
+        <w:t xml:space="preserve"> (nodejs) để tăng cường bảo mật. Nó cũng có </w:t>
+      </w:r>
+      <w:r>
+        <w:rPr>
+          <w:b/>
+          <w:bCs/>
+        </w:rPr>
+        <w:t>HEALTHCHECK</w:t>
+      </w:r>
+      <w:r>
+        <w:t>.</w:t>
+      </w:r>
+    </w:p>
+    <w:p>
+      <w:pPr>
+        <w:numPr>
+          <w:ilvl w:val="1"/>
+          <w:numId w:val="29"/>
+        </w:numPr>
+      </w:pPr>
+      <w:r>
+        <w:rPr>
+          <w:b/>
+          <w:bCs/>
+        </w:rPr>
+        <w:t>Mục đích:</w:t>
+      </w:r>
+      <w:r>
+        <w:t xml:space="preserve"> Tạo ra các ảnh Docker nhỏ, </w:t>
+      </w:r>
+      <w:proofErr w:type="gramStart"/>
+      <w:r>
+        <w:t>an</w:t>
+      </w:r>
+      <w:proofErr w:type="gramEnd"/>
+      <w:r>
+        <w:t xml:space="preserve"> toàn và có thể tái sử dụng, phân tách rõ ràng giữa môi trường dev, test và production.</w:t>
+      </w:r>
+    </w:p>
+    <w:p>
+      <w:pPr>
+        <w:numPr>
+          <w:ilvl w:val="0"/>
+          <w:numId w:val="29"/>
+        </w:numPr>
+      </w:pPr>
+      <w:r>
+        <w:rPr>
+          <w:b/>
+          <w:bCs/>
+        </w:rPr>
+        <w:t>3.2 Docker Compose for CI Testing (docker-compose.test.yml):</w:t>
+      </w:r>
+      <w:r>
+        <w:t xml:space="preserve"> Cấu hình để chạy kiểm thử bằng Docker Compose </w:t>
+      </w:r>
+      <w:r>
+        <w:rPr>
+          <w:b/>
+          <w:bCs/>
+        </w:rPr>
+        <w:t>cục bộ</w:t>
+      </w:r>
+      <w:r>
+        <w:t xml:space="preserve"> hoặc trong môi trường CI khác.</w:t>
+      </w:r>
+    </w:p>
+    <w:p>
+      <w:pPr>
+        <w:numPr>
+          <w:ilvl w:val="1"/>
+          <w:numId w:val="29"/>
+        </w:numPr>
+      </w:pPr>
+      <w:r>
+        <w:rPr>
+          <w:b/>
+          <w:bCs/>
+        </w:rPr>
+        <w:t>mongodb-test:</w:t>
+      </w:r>
+      <w:r>
+        <w:t xml:space="preserve"> Thiết lập một DB MongoDB tạm thời cho kiểm thử, sử dụng tmpfs (hệ thống tệp tạm thời trong RAM) để </w:t>
+      </w:r>
+      <w:r>
+        <w:rPr>
+          <w:b/>
+          <w:bCs/>
+        </w:rPr>
+        <w:t>tăng tốc độ I/O</w:t>
+      </w:r>
+      <w:r>
+        <w:t xml:space="preserve"> cho DB trong kiểm thử.</w:t>
+      </w:r>
+    </w:p>
+    <w:p>
+      <w:pPr>
+        <w:numPr>
+          <w:ilvl w:val="1"/>
+          <w:numId w:val="29"/>
+        </w:numPr>
+      </w:pPr>
+      <w:r>
+        <w:rPr>
+          <w:b/>
+          <w:bCs/>
+        </w:rPr>
+        <w:t>backend-test &amp; frontend-test:</w:t>
+      </w:r>
+      <w:r>
+        <w:t xml:space="preserve"> Định nghĩa các dịch vụ kiểm thử, sử dụng target: test từ Dockerfile, trỏ đến DB kiểm thử và mount thư mục coverage để lấy kết quả kiểm thử ra ngoài container.</w:t>
+      </w:r>
+    </w:p>
+    <w:p>
+      <w:pPr>
+        <w:numPr>
+          <w:ilvl w:val="1"/>
+          <w:numId w:val="29"/>
+        </w:numPr>
+      </w:pPr>
+      <w:r>
+        <w:rPr>
+          <w:b/>
+          <w:bCs/>
+        </w:rPr>
+        <w:t>Mục đích:</w:t>
+      </w:r>
+      <w:r>
+        <w:t xml:space="preserve"> Cung cấp môi trường kiểm thử cô lập, nhất quán, dễ dàng tái tạo.</w:t>
+      </w:r>
+    </w:p>
+    <w:p>
+      <w:r>
+        <w:lastRenderedPageBreak/>
+        <w:pict w14:anchorId="47990256">
+          <v:rect id="_x0000_i1091" style="width:0;height:1.5pt" o:hralign="center" o:hrstd="t" o:hrnoshade="t" o:hr="t" fillcolor="gray" stroked="f"/>
+        </w:pict>
+      </w:r>
+    </w:p>
+    <w:p>
+      <w:pPr>
+        <w:rPr>
+          <w:b/>
+          <w:bCs/>
+        </w:rPr>
+      </w:pPr>
+      <w:r>
+        <w:rPr>
+          <w:b/>
+          <w:bCs/>
+        </w:rPr>
+        <w:t>4. GitHub Repository Setup (Thiết lập Kho lưu trữ GitHub)</w:t>
+      </w:r>
+    </w:p>
+    <w:p>
+      <w:r>
+        <w:t>Các cấu hình cần thiết trên giao diện GitHub.</w:t>
+      </w:r>
+    </w:p>
+    <w:p>
+      <w:pPr>
+        <w:numPr>
+          <w:ilvl w:val="0"/>
+          <w:numId w:val="30"/>
+        </w:numPr>
+      </w:pPr>
+      <w:r>
+        <w:rPr>
+          <w:b/>
+          <w:bCs/>
+        </w:rPr>
+        <w:t>4.1 Repository Secrets Configuration (Cấu hình Secrets):</w:t>
+      </w:r>
+      <w:r>
+        <w:t xml:space="preserve"> Hướng dẫn thêm các biến môi trường nhạy cảm (như mật khẩu DB, khóa JWT, token triển khai, v.v.) vào </w:t>
+      </w:r>
+      <w:r>
+        <w:rPr>
+          <w:b/>
+          <w:bCs/>
+        </w:rPr>
+        <w:t>GitHub Secrets</w:t>
+      </w:r>
+      <w:r>
+        <w:t>.</w:t>
+      </w:r>
+    </w:p>
+    <w:p>
+      <w:pPr>
+        <w:numPr>
+          <w:ilvl w:val="1"/>
+          <w:numId w:val="30"/>
+        </w:numPr>
+      </w:pPr>
+      <w:r>
+        <w:rPr>
+          <w:b/>
+          <w:bCs/>
+        </w:rPr>
+        <w:t>Mục đích:</w:t>
+      </w:r>
+      <w:r>
+        <w:t xml:space="preserve"> Giữ bí mật nhạy cảm khỏi bị công khai trong code hoặc logs của workflow.</w:t>
+      </w:r>
+    </w:p>
+    <w:p>
+      <w:pPr>
+        <w:numPr>
+          <w:ilvl w:val="0"/>
+          <w:numId w:val="30"/>
+        </w:numPr>
+      </w:pPr>
+      <w:r>
+        <w:rPr>
+          <w:b/>
+          <w:bCs/>
+        </w:rPr>
+        <w:t>4.2 Branch Protection Rules (Quy tắc Bảo vệ Nhánh):</w:t>
+      </w:r>
+      <w:r>
+        <w:t xml:space="preserve"> Thiết lập các điều kiện </w:t>
+      </w:r>
+      <w:r>
+        <w:rPr>
+          <w:b/>
+          <w:bCs/>
+        </w:rPr>
+        <w:t>bắt buộc</w:t>
+      </w:r>
+      <w:r>
+        <w:t xml:space="preserve"> phải hoàn thành trước khi code có thể được hợp nhất vào nhánh main.</w:t>
+      </w:r>
+    </w:p>
+    <w:p>
+      <w:pPr>
+        <w:numPr>
+          <w:ilvl w:val="1"/>
+          <w:numId w:val="30"/>
+        </w:numPr>
+      </w:pPr>
+      <w:r>
+        <w:rPr>
+          <w:b/>
+          <w:bCs/>
+        </w:rPr>
+        <w:t>Required status checks:</w:t>
+      </w:r>
+      <w:r>
+        <w:t xml:space="preserve"> Bắt buộc tất cả các job CI (code-quality, backend-tests, frontend-tests, build-images) phải </w:t>
+      </w:r>
+      <w:r>
+        <w:rPr>
+          <w:b/>
+          <w:bCs/>
+        </w:rPr>
+        <w:t>Pass</w:t>
+      </w:r>
+      <w:r>
+        <w:t xml:space="preserve"> (thành công).</w:t>
+      </w:r>
+    </w:p>
+    <w:p>
+      <w:pPr>
+        <w:numPr>
+          <w:ilvl w:val="1"/>
+          <w:numId w:val="30"/>
+        </w:numPr>
+      </w:pPr>
+      <w:r>
+        <w:rPr>
+          <w:b/>
+          <w:bCs/>
+        </w:rPr>
+        <w:t>Mục đích:</w:t>
+      </w:r>
+      <w:r>
+        <w:t xml:space="preserve"> Đảm bảo chỉ có code đã được kiểm thử, đạt chất lượng và đã xây dựng ảnh Docker thành công mới được phép vào nhánh chính, ngăn ngừa lỗi triển khai.</w:t>
+      </w:r>
+    </w:p>
+    <w:p>
+      <w:r>
+        <w:pict w14:anchorId="53FB8B16">
+          <v:rect id="_x0000_i1092" style="width:0;height:1.5pt" o:hralign="center" o:hrstd="t" o:hrnoshade="t" o:hr="t" fillcolor="gray" stroked="f"/>
+        </w:pict>
+      </w:r>
+    </w:p>
+    <w:p>
+      <w:pPr>
+        <w:rPr>
+          <w:b/>
+          <w:bCs/>
+        </w:rPr>
+      </w:pPr>
+      <w:r>
+        <w:rPr>
+          <w:b/>
+          <w:bCs/>
+        </w:rPr>
+        <w:t>5. Local Development Workflow (Quy trình Phát triển Cục bộ)</w:t>
+      </w:r>
+    </w:p>
+    <w:p>
+      <w:r>
+        <w:t>Giúp các nhà phát triển duy trì chất lượng code trước khi đẩy lên Git.</w:t>
+      </w:r>
+    </w:p>
+    <w:p>
+      <w:pPr>
+        <w:numPr>
+          <w:ilvl w:val="0"/>
+          <w:numId w:val="31"/>
+        </w:numPr>
+      </w:pPr>
+      <w:r>
+        <w:rPr>
+          <w:b/>
+          <w:bCs/>
+        </w:rPr>
+        <w:t>5.1 Pre-commit Hooks Setup (husky &amp; lint-staged):</w:t>
+      </w:r>
+      <w:r>
+        <w:t xml:space="preserve"> Cấu hình Git hooks để tự động chạy kiểm tra chất lượng và định dạng code </w:t>
+      </w:r>
+      <w:r>
+        <w:rPr>
+          <w:b/>
+          <w:bCs/>
+        </w:rPr>
+        <w:t>trước khi commit</w:t>
+      </w:r>
+      <w:r>
+        <w:t>.</w:t>
+      </w:r>
+    </w:p>
+    <w:p>
+      <w:pPr>
+        <w:numPr>
+          <w:ilvl w:val="1"/>
+          <w:numId w:val="31"/>
+        </w:numPr>
+      </w:pPr>
+      <w:r>
+        <w:rPr>
+          <w:b/>
+          <w:bCs/>
+        </w:rPr>
+        <w:t>Mục đích:</w:t>
+      </w:r>
+      <w:r>
+        <w:t xml:space="preserve"> Ngăn ngừa code kém chất lượng (ví dụ: lỗi lint, sai định dạng) được commit ngay từ đầu, giảm tải cho CI Pipeline.</w:t>
+      </w:r>
+    </w:p>
+    <w:p>
+      <w:pPr>
+        <w:numPr>
+          <w:ilvl w:val="0"/>
+          <w:numId w:val="31"/>
+        </w:numPr>
+      </w:pPr>
+      <w:r>
+        <w:rPr>
+          <w:b/>
+          <w:bCs/>
+        </w:rPr>
+        <w:t>5.2 Development Scripts (</w:t>
+      </w:r>
+      <w:proofErr w:type="gramStart"/>
+      <w:r>
+        <w:rPr>
+          <w:b/>
+          <w:bCs/>
+        </w:rPr>
+        <w:t>package.json</w:t>
+      </w:r>
+      <w:proofErr w:type="gramEnd"/>
+      <w:r>
+        <w:rPr>
+          <w:b/>
+          <w:bCs/>
+        </w:rPr>
+        <w:t>):</w:t>
+      </w:r>
+      <w:r>
+        <w:t xml:space="preserve"> Định nghĩa các script tiện lợi (dev, test, lint, docker:test, v.v.) trong </w:t>
+      </w:r>
+      <w:proofErr w:type="gramStart"/>
+      <w:r>
+        <w:t>package.json</w:t>
+      </w:r>
+      <w:proofErr w:type="gramEnd"/>
+      <w:r>
+        <w:t xml:space="preserve"> gốc để dễ dàng chạy các tác vụ từ terminal.</w:t>
+      </w:r>
+    </w:p>
+    <w:p>
+      <w:pPr>
+        <w:numPr>
+          <w:ilvl w:val="1"/>
+          <w:numId w:val="31"/>
+        </w:numPr>
+      </w:pPr>
+      <w:r>
+        <w:rPr>
+          <w:b/>
+          <w:bCs/>
+        </w:rPr>
+        <w:t>Mục đích:</w:t>
+      </w:r>
+      <w:r>
+        <w:t xml:space="preserve"> Đơn giản hóa các lệnh phức tạp và đảm bảo tất cả nhà phát triển sử dụng cùng một cách để chạy các tác vụ.</w:t>
+      </w:r>
+    </w:p>
+    <w:p>
+      <w:r>
+        <w:pict w14:anchorId="7413AFC5">
+          <v:rect id="_x0000_i1093" style="width:0;height:1.5pt" o:hralign="center" o:hrstd="t" o:hrnoshade="t" o:hr="t" fillcolor="gray" stroked="f"/>
+        </w:pict>
+      </w:r>
+    </w:p>
+    <w:p>
+      <w:pPr>
+        <w:rPr>
+          <w:b/>
+          <w:bCs/>
+        </w:rPr>
+      </w:pPr>
+      <w:r>
+        <w:rPr>
+          <w:b/>
+          <w:bCs/>
+        </w:rPr>
+        <w:t>6. Quality Gates and Metrics (Cổng Chất lượng và Số liệu)</w:t>
+      </w:r>
+    </w:p>
+    <w:p>
+      <w:r>
+        <w:t>Thiết lập các ngưỡng để đánh giá chất lượng.</w:t>
+      </w:r>
+    </w:p>
+    <w:p>
+      <w:pPr>
+        <w:numPr>
+          <w:ilvl w:val="0"/>
+          <w:numId w:val="32"/>
+        </w:numPr>
+      </w:pPr>
+      <w:r>
+        <w:rPr>
+          <w:b/>
+          <w:bCs/>
+        </w:rPr>
+        <w:lastRenderedPageBreak/>
+        <w:t>6.1 Coverage Requirements (jest.config.js):</w:t>
+      </w:r>
+      <w:r>
+        <w:t xml:space="preserve"> Định nghĩa </w:t>
+      </w:r>
+      <w:r>
+        <w:rPr>
+          <w:b/>
+          <w:bCs/>
+        </w:rPr>
+        <w:t>ngưỡng bảo hiểm code</w:t>
+      </w:r>
+      <w:r>
+        <w:t xml:space="preserve"> (coverageThreshold) bắt buộc phải đạt được. Nếu tổng thể hoặc các thư mục cụ thể không đạt ngưỡng này (ví dụ: branches: 80), kiểm thử sẽ thất bại.</w:t>
+      </w:r>
+    </w:p>
+    <w:p>
+      <w:pPr>
+        <w:numPr>
+          <w:ilvl w:val="1"/>
+          <w:numId w:val="32"/>
+        </w:numPr>
+      </w:pPr>
+      <w:r>
+        <w:rPr>
+          <w:b/>
+          <w:bCs/>
+        </w:rPr>
+        <w:t>Mục đích:</w:t>
+      </w:r>
+      <w:r>
+        <w:t xml:space="preserve"> Đảm bảo mức độ kiểm thử đủ cao và ngăn chặn việc hợp nhất code chưa được kiểm thử.</w:t>
+      </w:r>
+    </w:p>
+    <w:p>
+      <w:pPr>
+        <w:numPr>
+          <w:ilvl w:val="0"/>
+          <w:numId w:val="32"/>
+        </w:numPr>
+      </w:pPr>
+      <w:r>
+        <w:rPr>
+          <w:b/>
+          <w:bCs/>
+        </w:rPr>
+        <w:t>6.2 Performance Budgets (FrontEnd/vite.config.js):</w:t>
+      </w:r>
+      <w:r>
+        <w:t xml:space="preserve"> Cấu hình để tách các gói code lớn (vendor, router, redux) và đặt giới hạn cảnh báo kích thước gói (chunkSizeWarningLimit).</w:t>
+      </w:r>
+    </w:p>
+    <w:p>
+      <w:pPr>
+        <w:numPr>
+          <w:ilvl w:val="1"/>
+          <w:numId w:val="32"/>
+        </w:numPr>
+      </w:pPr>
+      <w:r>
+        <w:rPr>
+          <w:b/>
+          <w:bCs/>
+        </w:rPr>
+        <w:t>Mục đích:</w:t>
+      </w:r>
+      <w:r>
+        <w:t xml:space="preserve"> Quản lý và kiểm soát kích thước bundle của FrontEnd, ngăn ngừa hiệu suất tải trang chậm.</w:t>
+      </w:r>
+    </w:p>
+    <w:p>
+      <w:r>
+        <w:pict w14:anchorId="324AFE2C">
+          <v:rect id="_x0000_i1094" style="width:0;height:1.5pt" o:hralign="center" o:hrstd="t" o:hrnoshade="t" o:hr="t" fillcolor="gray" stroked="f"/>
+        </w:pict>
+      </w:r>
+    </w:p>
+    <w:p>
+      <w:pPr>
+        <w:rPr>
+          <w:b/>
+          <w:bCs/>
+        </w:rPr>
+      </w:pPr>
+      <w:r>
+        <w:rPr>
+          <w:b/>
+          <w:bCs/>
+        </w:rPr>
+        <w:t>8. Deployment Pipeline (Pipeline Triển khai)</w:t>
+      </w:r>
+    </w:p>
+    <w:p>
+      <w:r>
+        <w:t>Ví dụ triển khai cụ thể cho môi trường Staging.</w:t>
+      </w:r>
+    </w:p>
+    <w:p>
+      <w:pPr>
+        <w:numPr>
+          <w:ilvl w:val="0"/>
+          <w:numId w:val="33"/>
+        </w:numPr>
+      </w:pPr>
+      <w:r>
+        <w:rPr>
+          <w:b/>
+          <w:bCs/>
+        </w:rPr>
+        <w:t>8.1 Staging Deployment (deploy-staging.yml):</w:t>
+      </w:r>
+      <w:r>
+        <w:t xml:space="preserve"> Workflow chạy khi push lên nhánh develop hoặc kích hoạt thủ công.</w:t>
+      </w:r>
+    </w:p>
+    <w:p>
+      <w:pPr>
+        <w:numPr>
+          <w:ilvl w:val="1"/>
+          <w:numId w:val="33"/>
+        </w:numPr>
+      </w:pPr>
+      <w:r>
+        <w:t xml:space="preserve">Sử dụng môi trường </w:t>
+      </w:r>
+      <w:r>
+        <w:rPr>
+          <w:b/>
+          <w:bCs/>
+        </w:rPr>
+        <w:t>staging</w:t>
+      </w:r>
+      <w:r>
+        <w:t xml:space="preserve"> của GitHub Actions để quản lý biến môi trường.</w:t>
+      </w:r>
+    </w:p>
+    <w:p>
+      <w:pPr>
+        <w:numPr>
+          <w:ilvl w:val="1"/>
+          <w:numId w:val="33"/>
+        </w:numPr>
+      </w:pPr>
+      <w:r>
+        <w:t xml:space="preserve">Sử dụng công cụ </w:t>
+      </w:r>
+      <w:r>
+        <w:rPr>
+          <w:b/>
+          <w:bCs/>
+        </w:rPr>
+        <w:t>Railway CLI</w:t>
+      </w:r>
+      <w:r>
+        <w:t xml:space="preserve"> để triển khai các dịch vụ </w:t>
+      </w:r>
+      <w:r>
+        <w:rPr>
+          <w:b/>
+          <w:bCs/>
+        </w:rPr>
+        <w:t>backend</w:t>
+      </w:r>
+      <w:r>
+        <w:t xml:space="preserve"> và </w:t>
+      </w:r>
+      <w:r>
+        <w:rPr>
+          <w:b/>
+          <w:bCs/>
+        </w:rPr>
+        <w:t>frontend</w:t>
+      </w:r>
+      <w:r>
+        <w:t>.</w:t>
+      </w:r>
+    </w:p>
+    <w:p>
+      <w:pPr>
+        <w:numPr>
+          <w:ilvl w:val="1"/>
+          <w:numId w:val="33"/>
+        </w:numPr>
+      </w:pPr>
+      <w:r>
+        <w:t xml:space="preserve">Thực hiện </w:t>
+      </w:r>
+      <w:r>
+        <w:rPr>
+          <w:b/>
+          <w:bCs/>
+        </w:rPr>
+        <w:t>Health Checks</w:t>
+      </w:r>
+      <w:r>
+        <w:t xml:space="preserve"> (kiểm tra trạng thái) và </w:t>
+      </w:r>
+      <w:r>
+        <w:rPr>
+          <w:b/>
+          <w:bCs/>
+        </w:rPr>
+        <w:t>Smoke Tests</w:t>
+      </w:r>
+      <w:r>
+        <w:t xml:space="preserve"> (kiểm thử cơ bản) sau khi triển khai để xác nhận ứng dụng đã hoạt động ổn định.</w:t>
+      </w:r>
+    </w:p>
+    <w:p>
+      <w:pPr>
+        <w:numPr>
+          <w:ilvl w:val="1"/>
+          <w:numId w:val="33"/>
+        </w:numPr>
+      </w:pPr>
+      <w:r>
+        <w:rPr>
+          <w:b/>
+          <w:bCs/>
+        </w:rPr>
+        <w:t>Mục đích:</w:t>
+      </w:r>
+      <w:r>
+        <w:t xml:space="preserve"> Tự động hóa việc triển khai lên môi trường staging và xác minh tính khả dụng cơ bản.</w:t>
+      </w:r>
+    </w:p>
+    <w:p>
+      <w:r>
+        <w:pict w14:anchorId="02059D27">
+          <v:rect id="_x0000_i1095" style="width:0;height:1.5pt" o:hralign="center" o:hrstd="t" o:hrnoshade="t" o:hr="t" fillcolor="gray" stroked="f"/>
+        </w:pict>
+      </w:r>
+    </w:p>
+    <w:p>
+      <w:pPr>
+        <w:rPr>
+          <w:b/>
+          <w:bCs/>
+        </w:rPr>
+      </w:pPr>
+      <w:r>
+        <w:rPr>
+          <w:rFonts w:ascii="Segoe UI Emoji" w:hAnsi="Segoe UI Emoji" w:cs="Segoe UI Emoji"/>
+          <w:b/>
+          <w:bCs/>
+        </w:rPr>
+        <w:t>✅</w:t>
+      </w:r>
+      <w:r>
+        <w:rPr>
+          <w:b/>
+          <w:bCs/>
+        </w:rPr>
+        <w:t xml:space="preserve"> Tính Đúng Đắn của Việc Triển khai Theo Hướng dẫn</w:t>
+      </w:r>
+    </w:p>
+    <w:p>
+      <w:r>
+        <w:rPr>
+          <w:b/>
+          <w:bCs/>
+        </w:rPr>
+        <w:t>Có, việc triển khai theo hướng dẫn này là một cách tiếp cận rất đúng đắn và chuyên nghiệp để thiết lập CI/CD.</w:t>
+      </w:r>
+    </w:p>
+    <w:p>
+      <w:pPr>
+        <w:rPr>
+          <w:b/>
+          <w:bCs/>
+        </w:rPr>
+      </w:pPr>
+      <w:r>
+        <w:rPr>
+          <w:b/>
+          <w:bCs/>
+        </w:rPr>
+        <w:t>Lý do Hướng dẫn này là Tốt:</w:t>
+      </w:r>
+    </w:p>
+    <w:p>
+      <w:pPr>
+        <w:numPr>
+          <w:ilvl w:val="0"/>
+          <w:numId w:val="34"/>
+        </w:numPr>
+      </w:pPr>
+      <w:r>
+        <w:rPr>
+          <w:b/>
+          <w:bCs/>
+        </w:rPr>
+        <w:t>Tính Toàn diện:</w:t>
+      </w:r>
+      <w:r>
+        <w:t xml:space="preserve"> Nó bao gồm toàn bộ chu trình DevOps từ kiểm tra chất lượng code (lint, audit), kiểm thử nhiều cấp độ (unit, integration), xây dựng ảnh (docker build), đến triển khai (deploy-staging) và đo lường chất lượng (coverage thresholds).</w:t>
+      </w:r>
+    </w:p>
+    <w:p>
+      <w:pPr>
+        <w:numPr>
+          <w:ilvl w:val="0"/>
+          <w:numId w:val="34"/>
+        </w:numPr>
+      </w:pPr>
+      <w:r>
+        <w:rPr>
+          <w:b/>
+          <w:bCs/>
+        </w:rPr>
+        <w:t>Best Practices (Thực tiễn Tốt nhất):</w:t>
+      </w:r>
+    </w:p>
+    <w:p>
+      <w:pPr>
+        <w:numPr>
+          <w:ilvl w:val="1"/>
+          <w:numId w:val="34"/>
+        </w:numPr>
+      </w:pPr>
+      <w:r>
+        <w:rPr>
+          <w:b/>
+          <w:bCs/>
+        </w:rPr>
+        <w:lastRenderedPageBreak/>
+        <w:t>Tích hợp sớm:</w:t>
+      </w:r>
+      <w:r>
+        <w:t xml:space="preserve"> Sử dụng pre-commit hooks (Husky) để bắt lỗi ngay từ local.</w:t>
+      </w:r>
+    </w:p>
+    <w:p>
+      <w:pPr>
+        <w:numPr>
+          <w:ilvl w:val="1"/>
+          <w:numId w:val="34"/>
+        </w:numPr>
+      </w:pPr>
+      <w:r>
+        <w:rPr>
+          <w:b/>
+          <w:bCs/>
+        </w:rPr>
+        <w:t>Môi trường nhất quán:</w:t>
+      </w:r>
+      <w:r>
+        <w:t xml:space="preserve"> Sử dụng </w:t>
+      </w:r>
+      <w:r>
+        <w:rPr>
+          <w:b/>
+          <w:bCs/>
+        </w:rPr>
+        <w:t>Docker</w:t>
+      </w:r>
+      <w:r>
+        <w:t xml:space="preserve"> và </w:t>
+      </w:r>
+      <w:proofErr w:type="gramStart"/>
+      <w:r>
+        <w:rPr>
+          <w:b/>
+          <w:bCs/>
+        </w:rPr>
+        <w:t>Multi-stage</w:t>
+      </w:r>
+      <w:proofErr w:type="gramEnd"/>
+      <w:r>
+        <w:rPr>
+          <w:b/>
+          <w:bCs/>
+        </w:rPr>
+        <w:t xml:space="preserve"> build</w:t>
+      </w:r>
+      <w:r>
+        <w:t xml:space="preserve"> giúp đảm bảo rằng những gì chạy trên CI/CD và Production là chính xác như nhau.</w:t>
+      </w:r>
+    </w:p>
+    <w:p>
+      <w:pPr>
+        <w:numPr>
+          <w:ilvl w:val="1"/>
+          <w:numId w:val="34"/>
+        </w:numPr>
+      </w:pPr>
+      <w:proofErr w:type="gramStart"/>
+      <w:r>
+        <w:rPr>
+          <w:b/>
+          <w:bCs/>
+        </w:rPr>
+        <w:t>An</w:t>
+      </w:r>
+      <w:proofErr w:type="gramEnd"/>
+      <w:r>
+        <w:rPr>
+          <w:b/>
+          <w:bCs/>
+        </w:rPr>
+        <w:t xml:space="preserve"> toàn:</w:t>
+      </w:r>
+      <w:r>
+        <w:t xml:space="preserve"> Sử dụng GitHub Secrets, người dùng không phải root trong Docker, và kiểm tra bảo mật (npm audit).</w:t>
+      </w:r>
+    </w:p>
+    <w:p>
+      <w:pPr>
+        <w:numPr>
+          <w:ilvl w:val="1"/>
+          <w:numId w:val="34"/>
+        </w:numPr>
+      </w:pPr>
+      <w:r>
+        <w:rPr>
+          <w:b/>
+          <w:bCs/>
+        </w:rPr>
+        <w:t>Khả năng song song:</w:t>
+      </w:r>
+      <w:r>
+        <w:t xml:space="preserve"> Thiết lập các job GitHub Actions độc lập để chạy song song (ví dụ: code-quality, backend-tests, frontend-tests), giúp </w:t>
+      </w:r>
+      <w:r>
+        <w:rPr>
+          <w:b/>
+          <w:bCs/>
+        </w:rPr>
+        <w:t>tăng tốc</w:t>
+      </w:r>
+      <w:r>
+        <w:t xml:space="preserve"> CI.</w:t>
+      </w:r>
+    </w:p>
+    <w:p>
+      <w:pPr>
+        <w:numPr>
+          <w:ilvl w:val="1"/>
+          <w:numId w:val="34"/>
+        </w:numPr>
+      </w:pPr>
+      <w:r>
+        <w:rPr>
+          <w:b/>
+          <w:bCs/>
+        </w:rPr>
+        <w:t>Cổng chất lượng (Quality Gates):</w:t>
+      </w:r>
+      <w:r>
+        <w:t xml:space="preserve"> Áp dụng Branch Protection Rules và Coverage Thresholds để </w:t>
+      </w:r>
+      <w:r>
+        <w:rPr>
+          <w:b/>
+          <w:bCs/>
+        </w:rPr>
+        <w:t>ngăn chặn</w:t>
+      </w:r>
+      <w:r>
+        <w:t xml:space="preserve"> code lỗi hoặc chưa được kiểm thử hợp nhất vào nhánh chính.</w:t>
+      </w:r>
+    </w:p>
+    <w:p>
+      <w:pPr>
+        <w:numPr>
+          <w:ilvl w:val="0"/>
+          <w:numId w:val="34"/>
+        </w:numPr>
+      </w:pPr>
+      <w:r>
+        <w:rPr>
+          <w:b/>
+          <w:bCs/>
+        </w:rPr>
+        <w:t>Chi tiết Kỹ thuật:</w:t>
+      </w:r>
+      <w:r>
+        <w:t xml:space="preserve"> Các cấu hình như việc sử dụng </w:t>
+      </w:r>
+      <w:r>
+        <w:rPr>
+          <w:b/>
+          <w:bCs/>
+        </w:rPr>
+        <w:t>services</w:t>
+      </w:r>
+      <w:r>
+        <w:t xml:space="preserve"> và </w:t>
+      </w:r>
+      <w:r>
+        <w:rPr>
+          <w:b/>
+          <w:bCs/>
+        </w:rPr>
+        <w:t>MongoDB Docker</w:t>
+      </w:r>
+      <w:r>
+        <w:t xml:space="preserve"> trong backend-tests job, tmpfs trong docker-compose.test.yml, và metadata-action của Docker là những kỹ thuật tiên tiến, cho thấy độ hiểu biết sâu sắc về CI/CD và Docker.</w:t>
       </w:r>
     </w:p>
     <w:p/>
@@ -9005,6 +11487,155 @@
 <file path=word/numbering.xml><?xml version="1.0" encoding="utf-8"?>
 <w:numbering xmlns:wpc="http://schemas.microsoft.com/office/word/2010/wordprocessingCanvas" xmlns:cx="http://schemas.microsoft.com/office/drawing/2014/chartex" xmlns:cx1="http://schemas.microsoft.com/office/drawing/2015/9/8/chartex" xmlns:cx2="http://schemas.microsoft.com/office/drawing/2015/10/21/chartex" xmlns:cx3="http://schemas.microsoft.com/office/drawing/2016/5/9/chartex" xmlns:cx4="http://schemas.microsoft.com/office/drawing/2016/5/10/chartex" xmlns:cx5="http://schemas.microsoft.com/office/drawing/2016/5/11/chartex" xmlns:cx6="http://schemas.microsoft.com/office/drawing/2016/5/12/chartex" xmlns:cx7="http://schemas.microsoft.com/office/drawing/2016/5/13/chartex" xmlns:cx8="http://schemas.microsoft.com/office/drawing/2016/5/14/chartex" xmlns:mc="http://schemas.openxmlformats.org/markup-compatibility/2006" xmlns:aink="http://schemas.microsoft.com/office/drawing/2016/ink" xmlns:am3d="http://schemas.microsoft.com/office/drawing/2017/model3d" xmlns:o="urn:schemas-microsoft-com:office:office" xmlns:oel="http://schemas.microsoft.com/office/2019/extlst" xmlns:r="http://schemas.openxmlformats.org/officeDocument/2006/relationships" xmlns:m="http://schemas.openxmlformats.org/officeDocument/2006/math" xmlns:v="urn:schemas-microsoft-com:vml" xmlns:wp14="http://schemas.microsoft.com/office/word/2010/wordprocessingDrawing" xmlns:wp="http://schemas.openxmlformats.org/drawingml/2006/wordprocessingDrawing" xmlns:w10="urn:schemas-microsoft-com:office:word" xmlns:w="http://schemas.openxmlformats.org/wordprocessingml/2006/main" xmlns:w14="http://schemas.microsoft.com/office/word/2010/wordml" xmlns:w15="http://schemas.microsoft.com/office/word/2012/wordml" xmlns:w16cex="http://schemas.microsoft.com/office/word/2018/wordml/cex" xmlns:w16cid="http://schemas.microsoft.com/office/word/2016/wordml/cid" xmlns:w16="http://schemas.microsoft.com/office/word/2018/wordml" xmlns:w16du="http://schemas.microsoft.com/office/word/2023/wordml/word16du" xmlns:w16sdtdh="http://schemas.microsoft.com/office/word/2020/wordml/sdtdatahash" xmlns:w16sdtfl="http://schemas.microsoft.com/office/word/2024/wordml/sdtformatlock" xmlns:w16se="http://schemas.microsoft.com/office/word/2015/wordml/symex" xmlns:wpg="http://schemas.microsoft.com/office/word/2010/wordprocessingGroup" xmlns:wpi="http://schemas.microsoft.com/office/word/2010/wordprocessingInk" xmlns:wne="http://schemas.microsoft.com/office/word/2006/wordml" xmlns:wps="http://schemas.microsoft.com/office/word/2010/wordprocessingShape" mc:Ignorable="w14 w15 w16se w16cid w16 w16cex w16sdtdh w16sdtfl w16du wp14">
   <w:abstractNum w:abstractNumId="0" w15:restartNumberingAfterBreak="0">
+    <w:nsid w:val="0956678D"/>
+    <w:multiLevelType w:val="multilevel"/>
+    <w:tmpl w:val="A3D6CBFE"/>
+    <w:lvl w:ilvl="0">
+      <w:start w:val="1"/>
+      <w:numFmt w:val="bullet"/>
+      <w:lvlText w:val=""/>
+      <w:lvlJc w:val="left"/>
+      <w:pPr>
+        <w:tabs>
+          <w:tab w:val="num" w:pos="720"/>
+        </w:tabs>
+        <w:ind w:left="720" w:hanging="360"/>
+      </w:pPr>
+      <w:rPr>
+        <w:rFonts w:ascii="Symbol" w:hAnsi="Symbol" w:hint="default"/>
+        <w:sz w:val="20"/>
+      </w:rPr>
+    </w:lvl>
+    <w:lvl w:ilvl="1">
+      <w:start w:val="1"/>
+      <w:numFmt w:val="bullet"/>
+      <w:lvlText w:val="o"/>
+      <w:lvlJc w:val="left"/>
+      <w:pPr>
+        <w:tabs>
+          <w:tab w:val="num" w:pos="1440"/>
+        </w:tabs>
+        <w:ind w:left="1440" w:hanging="360"/>
+      </w:pPr>
+      <w:rPr>
+        <w:rFonts w:ascii="Courier New" w:hAnsi="Courier New" w:hint="default"/>
+        <w:sz w:val="20"/>
+      </w:rPr>
+    </w:lvl>
+    <w:lvl w:ilvl="2" w:tentative="1">
+      <w:start w:val="1"/>
+      <w:numFmt w:val="bullet"/>
+      <w:lvlText w:val=""/>
+      <w:lvlJc w:val="left"/>
+      <w:pPr>
+        <w:tabs>
+          <w:tab w:val="num" w:pos="2160"/>
+        </w:tabs>
+        <w:ind w:left="2160" w:hanging="360"/>
+      </w:pPr>
+      <w:rPr>
+        <w:rFonts w:ascii="Wingdings" w:hAnsi="Wingdings" w:hint="default"/>
+        <w:sz w:val="20"/>
+      </w:rPr>
+    </w:lvl>
+    <w:lvl w:ilvl="3" w:tentative="1">
+      <w:start w:val="1"/>
+      <w:numFmt w:val="bullet"/>
+      <w:lvlText w:val=""/>
+      <w:lvlJc w:val="left"/>
+      <w:pPr>
+        <w:tabs>
+          <w:tab w:val="num" w:pos="2880"/>
+        </w:tabs>
+        <w:ind w:left="2880" w:hanging="360"/>
+      </w:pPr>
+      <w:rPr>
+        <w:rFonts w:ascii="Wingdings" w:hAnsi="Wingdings" w:hint="default"/>
+        <w:sz w:val="20"/>
+      </w:rPr>
+    </w:lvl>
+    <w:lvl w:ilvl="4" w:tentative="1">
+      <w:start w:val="1"/>
+      <w:numFmt w:val="bullet"/>
+      <w:lvlText w:val=""/>
+      <w:lvlJc w:val="left"/>
+      <w:pPr>
+        <w:tabs>
+          <w:tab w:val="num" w:pos="3600"/>
+        </w:tabs>
+        <w:ind w:left="3600" w:hanging="360"/>
+      </w:pPr>
+      <w:rPr>
+        <w:rFonts w:ascii="Wingdings" w:hAnsi="Wingdings" w:hint="default"/>
+        <w:sz w:val="20"/>
+      </w:rPr>
+    </w:lvl>
+    <w:lvl w:ilvl="5" w:tentative="1">
+      <w:start w:val="1"/>
+      <w:numFmt w:val="bullet"/>
+      <w:lvlText w:val=""/>
+      <w:lvlJc w:val="left"/>
+      <w:pPr>
+        <w:tabs>
+          <w:tab w:val="num" w:pos="4320"/>
+        </w:tabs>
+        <w:ind w:left="4320" w:hanging="360"/>
+      </w:pPr>
+      <w:rPr>
+        <w:rFonts w:ascii="Wingdings" w:hAnsi="Wingdings" w:hint="default"/>
+        <w:sz w:val="20"/>
+      </w:rPr>
+    </w:lvl>
+    <w:lvl w:ilvl="6" w:tentative="1">
+      <w:start w:val="1"/>
+      <w:numFmt w:val="bullet"/>
+      <w:lvlText w:val=""/>
+      <w:lvlJc w:val="left"/>
+      <w:pPr>
+        <w:tabs>
+          <w:tab w:val="num" w:pos="5040"/>
+        </w:tabs>
+        <w:ind w:left="5040" w:hanging="360"/>
+      </w:pPr>
+      <w:rPr>
+        <w:rFonts w:ascii="Wingdings" w:hAnsi="Wingdings" w:hint="default"/>
+        <w:sz w:val="20"/>
+      </w:rPr>
+    </w:lvl>
+    <w:lvl w:ilvl="7" w:tentative="1">
+      <w:start w:val="1"/>
+      <w:numFmt w:val="bullet"/>
+      <w:lvlText w:val=""/>
+      <w:lvlJc w:val="left"/>
+      <w:pPr>
+        <w:tabs>
+          <w:tab w:val="num" w:pos="5760"/>
+        </w:tabs>
+        <w:ind w:left="5760" w:hanging="360"/>
+      </w:pPr>
+      <w:rPr>
+        <w:rFonts w:ascii="Wingdings" w:hAnsi="Wingdings" w:hint="default"/>
+        <w:sz w:val="20"/>
+      </w:rPr>
+    </w:lvl>
+    <w:lvl w:ilvl="8" w:tentative="1">
+      <w:start w:val="1"/>
+      <w:numFmt w:val="bullet"/>
+      <w:lvlText w:val=""/>
+      <w:lvlJc w:val="left"/>
+      <w:pPr>
+        <w:tabs>
+          <w:tab w:val="num" w:pos="6480"/>
+        </w:tabs>
+        <w:ind w:left="6480" w:hanging="360"/>
+      </w:pPr>
+      <w:rPr>
+        <w:rFonts w:ascii="Wingdings" w:hAnsi="Wingdings" w:hint="default"/>
+        <w:sz w:val="20"/>
+      </w:rPr>
+    </w:lvl>
+  </w:abstractNum>
+  <w:abstractNum w:abstractNumId="1" w15:restartNumberingAfterBreak="0">
     <w:nsid w:val="0AD70682"/>
     <w:multiLevelType w:val="multilevel"/>
     <w:tmpl w:val="BEFA2754"/>
@@ -9153,7 +11784,156 @@
       </w:rPr>
     </w:lvl>
   </w:abstractNum>
-  <w:abstractNum w:abstractNumId="1" w15:restartNumberingAfterBreak="0">
+  <w:abstractNum w:abstractNumId="2" w15:restartNumberingAfterBreak="0">
+    <w:nsid w:val="0BE33DAA"/>
+    <w:multiLevelType w:val="multilevel"/>
+    <w:tmpl w:val="A1D271B8"/>
+    <w:lvl w:ilvl="0">
+      <w:start w:val="1"/>
+      <w:numFmt w:val="bullet"/>
+      <w:lvlText w:val=""/>
+      <w:lvlJc w:val="left"/>
+      <w:pPr>
+        <w:tabs>
+          <w:tab w:val="num" w:pos="720"/>
+        </w:tabs>
+        <w:ind w:left="720" w:hanging="360"/>
+      </w:pPr>
+      <w:rPr>
+        <w:rFonts w:ascii="Symbol" w:hAnsi="Symbol" w:hint="default"/>
+        <w:sz w:val="20"/>
+      </w:rPr>
+    </w:lvl>
+    <w:lvl w:ilvl="1">
+      <w:start w:val="1"/>
+      <w:numFmt w:val="bullet"/>
+      <w:lvlText w:val="o"/>
+      <w:lvlJc w:val="left"/>
+      <w:pPr>
+        <w:tabs>
+          <w:tab w:val="num" w:pos="1440"/>
+        </w:tabs>
+        <w:ind w:left="1440" w:hanging="360"/>
+      </w:pPr>
+      <w:rPr>
+        <w:rFonts w:ascii="Courier New" w:hAnsi="Courier New" w:hint="default"/>
+        <w:sz w:val="20"/>
+      </w:rPr>
+    </w:lvl>
+    <w:lvl w:ilvl="2" w:tentative="1">
+      <w:start w:val="1"/>
+      <w:numFmt w:val="bullet"/>
+      <w:lvlText w:val=""/>
+      <w:lvlJc w:val="left"/>
+      <w:pPr>
+        <w:tabs>
+          <w:tab w:val="num" w:pos="2160"/>
+        </w:tabs>
+        <w:ind w:left="2160" w:hanging="360"/>
+      </w:pPr>
+      <w:rPr>
+        <w:rFonts w:ascii="Wingdings" w:hAnsi="Wingdings" w:hint="default"/>
+        <w:sz w:val="20"/>
+      </w:rPr>
+    </w:lvl>
+    <w:lvl w:ilvl="3" w:tentative="1">
+      <w:start w:val="1"/>
+      <w:numFmt w:val="bullet"/>
+      <w:lvlText w:val=""/>
+      <w:lvlJc w:val="left"/>
+      <w:pPr>
+        <w:tabs>
+          <w:tab w:val="num" w:pos="2880"/>
+        </w:tabs>
+        <w:ind w:left="2880" w:hanging="360"/>
+      </w:pPr>
+      <w:rPr>
+        <w:rFonts w:ascii="Wingdings" w:hAnsi="Wingdings" w:hint="default"/>
+        <w:sz w:val="20"/>
+      </w:rPr>
+    </w:lvl>
+    <w:lvl w:ilvl="4" w:tentative="1">
+      <w:start w:val="1"/>
+      <w:numFmt w:val="bullet"/>
+      <w:lvlText w:val=""/>
+      <w:lvlJc w:val="left"/>
+      <w:pPr>
+        <w:tabs>
+          <w:tab w:val="num" w:pos="3600"/>
+        </w:tabs>
+        <w:ind w:left="3600" w:hanging="360"/>
+      </w:pPr>
+      <w:rPr>
+        <w:rFonts w:ascii="Wingdings" w:hAnsi="Wingdings" w:hint="default"/>
+        <w:sz w:val="20"/>
+      </w:rPr>
+    </w:lvl>
+    <w:lvl w:ilvl="5" w:tentative="1">
+      <w:start w:val="1"/>
+      <w:numFmt w:val="bullet"/>
+      <w:lvlText w:val=""/>
+      <w:lvlJc w:val="left"/>
+      <w:pPr>
+        <w:tabs>
+          <w:tab w:val="num" w:pos="4320"/>
+        </w:tabs>
+        <w:ind w:left="4320" w:hanging="360"/>
+      </w:pPr>
+      <w:rPr>
+        <w:rFonts w:ascii="Wingdings" w:hAnsi="Wingdings" w:hint="default"/>
+        <w:sz w:val="20"/>
+      </w:rPr>
+    </w:lvl>
+    <w:lvl w:ilvl="6" w:tentative="1">
+      <w:start w:val="1"/>
+      <w:numFmt w:val="bullet"/>
+      <w:lvlText w:val=""/>
+      <w:lvlJc w:val="left"/>
+      <w:pPr>
+        <w:tabs>
+          <w:tab w:val="num" w:pos="5040"/>
+        </w:tabs>
+        <w:ind w:left="5040" w:hanging="360"/>
+      </w:pPr>
+      <w:rPr>
+        <w:rFonts w:ascii="Wingdings" w:hAnsi="Wingdings" w:hint="default"/>
+        <w:sz w:val="20"/>
+      </w:rPr>
+    </w:lvl>
+    <w:lvl w:ilvl="7" w:tentative="1">
+      <w:start w:val="1"/>
+      <w:numFmt w:val="bullet"/>
+      <w:lvlText w:val=""/>
+      <w:lvlJc w:val="left"/>
+      <w:pPr>
+        <w:tabs>
+          <w:tab w:val="num" w:pos="5760"/>
+        </w:tabs>
+        <w:ind w:left="5760" w:hanging="360"/>
+      </w:pPr>
+      <w:rPr>
+        <w:rFonts w:ascii="Wingdings" w:hAnsi="Wingdings" w:hint="default"/>
+        <w:sz w:val="20"/>
+      </w:rPr>
+    </w:lvl>
+    <w:lvl w:ilvl="8" w:tentative="1">
+      <w:start w:val="1"/>
+      <w:numFmt w:val="bullet"/>
+      <w:lvlText w:val=""/>
+      <w:lvlJc w:val="left"/>
+      <w:pPr>
+        <w:tabs>
+          <w:tab w:val="num" w:pos="6480"/>
+        </w:tabs>
+        <w:ind w:left="6480" w:hanging="360"/>
+      </w:pPr>
+      <w:rPr>
+        <w:rFonts w:ascii="Wingdings" w:hAnsi="Wingdings" w:hint="default"/>
+        <w:sz w:val="20"/>
+      </w:rPr>
+    </w:lvl>
+  </w:abstractNum>
+  <w:abstractNum w:abstractNumId="3" w15:restartNumberingAfterBreak="0">
     <w:nsid w:val="0D4E2B8F"/>
     <w:multiLevelType w:val="multilevel"/>
     <w:tmpl w:val="913C5326"/>
@@ -9302,7 +12082,7 @@
       </w:rPr>
     </w:lvl>
   </w:abstractNum>
-  <w:abstractNum w:abstractNumId="2" w15:restartNumberingAfterBreak="0">
+  <w:abstractNum w:abstractNumId="4" w15:restartNumberingAfterBreak="0">
     <w:nsid w:val="0E21318B"/>
     <w:multiLevelType w:val="multilevel"/>
     <w:tmpl w:val="9F40FA82"/>
@@ -9415,7 +12195,7 @@
       </w:pPr>
     </w:lvl>
   </w:abstractNum>
-  <w:abstractNum w:abstractNumId="3" w15:restartNumberingAfterBreak="0">
+  <w:abstractNum w:abstractNumId="5" w15:restartNumberingAfterBreak="0">
     <w:nsid w:val="141A66C9"/>
     <w:multiLevelType w:val="multilevel"/>
     <w:tmpl w:val="1662F198"/>
@@ -9564,7 +12344,7 @@
       </w:rPr>
     </w:lvl>
   </w:abstractNum>
-  <w:abstractNum w:abstractNumId="4" w15:restartNumberingAfterBreak="0">
+  <w:abstractNum w:abstractNumId="6" w15:restartNumberingAfterBreak="0">
     <w:nsid w:val="146B774E"/>
     <w:multiLevelType w:val="multilevel"/>
     <w:tmpl w:val="80409D8E"/>
@@ -9713,7 +12493,305 @@
       </w:rPr>
     </w:lvl>
   </w:abstractNum>
-  <w:abstractNum w:abstractNumId="5" w15:restartNumberingAfterBreak="0">
+  <w:abstractNum w:abstractNumId="7" w15:restartNumberingAfterBreak="0">
+    <w:nsid w:val="15F808DE"/>
+    <w:multiLevelType w:val="multilevel"/>
+    <w:tmpl w:val="AE8A86C6"/>
+    <w:lvl w:ilvl="0">
+      <w:start w:val="1"/>
+      <w:numFmt w:val="bullet"/>
+      <w:lvlText w:val=""/>
+      <w:lvlJc w:val="left"/>
+      <w:pPr>
+        <w:tabs>
+          <w:tab w:val="num" w:pos="720"/>
+        </w:tabs>
+        <w:ind w:left="720" w:hanging="360"/>
+      </w:pPr>
+      <w:rPr>
+        <w:rFonts w:ascii="Symbol" w:hAnsi="Symbol" w:hint="default"/>
+        <w:sz w:val="20"/>
+      </w:rPr>
+    </w:lvl>
+    <w:lvl w:ilvl="1">
+      <w:start w:val="1"/>
+      <w:numFmt w:val="bullet"/>
+      <w:lvlText w:val="o"/>
+      <w:lvlJc w:val="left"/>
+      <w:pPr>
+        <w:tabs>
+          <w:tab w:val="num" w:pos="1440"/>
+        </w:tabs>
+        <w:ind w:left="1440" w:hanging="360"/>
+      </w:pPr>
+      <w:rPr>
+        <w:rFonts w:ascii="Courier New" w:hAnsi="Courier New" w:hint="default"/>
+        <w:sz w:val="20"/>
+      </w:rPr>
+    </w:lvl>
+    <w:lvl w:ilvl="2">
+      <w:start w:val="1"/>
+      <w:numFmt w:val="bullet"/>
+      <w:lvlText w:val=""/>
+      <w:lvlJc w:val="left"/>
+      <w:pPr>
+        <w:tabs>
+          <w:tab w:val="num" w:pos="2160"/>
+        </w:tabs>
+        <w:ind w:left="2160" w:hanging="360"/>
+      </w:pPr>
+      <w:rPr>
+        <w:rFonts w:ascii="Wingdings" w:hAnsi="Wingdings" w:hint="default"/>
+        <w:sz w:val="20"/>
+      </w:rPr>
+    </w:lvl>
+    <w:lvl w:ilvl="3" w:tentative="1">
+      <w:start w:val="1"/>
+      <w:numFmt w:val="bullet"/>
+      <w:lvlText w:val=""/>
+      <w:lvlJc w:val="left"/>
+      <w:pPr>
+        <w:tabs>
+          <w:tab w:val="num" w:pos="2880"/>
+        </w:tabs>
+        <w:ind w:left="2880" w:hanging="360"/>
+      </w:pPr>
+      <w:rPr>
+        <w:rFonts w:ascii="Wingdings" w:hAnsi="Wingdings" w:hint="default"/>
+        <w:sz w:val="20"/>
+      </w:rPr>
+    </w:lvl>
+    <w:lvl w:ilvl="4" w:tentative="1">
+      <w:start w:val="1"/>
+      <w:numFmt w:val="bullet"/>
+      <w:lvlText w:val=""/>
+      <w:lvlJc w:val="left"/>
+      <w:pPr>
+        <w:tabs>
+          <w:tab w:val="num" w:pos="3600"/>
+        </w:tabs>
+        <w:ind w:left="3600" w:hanging="360"/>
+      </w:pPr>
+      <w:rPr>
+        <w:rFonts w:ascii="Wingdings" w:hAnsi="Wingdings" w:hint="default"/>
+        <w:sz w:val="20"/>
+      </w:rPr>
+    </w:lvl>
+    <w:lvl w:ilvl="5" w:tentative="1">
+      <w:start w:val="1"/>
+      <w:numFmt w:val="bullet"/>
+      <w:lvlText w:val=""/>
+      <w:lvlJc w:val="left"/>
+      <w:pPr>
+        <w:tabs>
+          <w:tab w:val="num" w:pos="4320"/>
+        </w:tabs>
+        <w:ind w:left="4320" w:hanging="360"/>
+      </w:pPr>
+      <w:rPr>
+        <w:rFonts w:ascii="Wingdings" w:hAnsi="Wingdings" w:hint="default"/>
+        <w:sz w:val="20"/>
+      </w:rPr>
+    </w:lvl>
+    <w:lvl w:ilvl="6" w:tentative="1">
+      <w:start w:val="1"/>
+      <w:numFmt w:val="bullet"/>
+      <w:lvlText w:val=""/>
+      <w:lvlJc w:val="left"/>
+      <w:pPr>
+        <w:tabs>
+          <w:tab w:val="num" w:pos="5040"/>
+        </w:tabs>
+        <w:ind w:left="5040" w:hanging="360"/>
+      </w:pPr>
+      <w:rPr>
+        <w:rFonts w:ascii="Wingdings" w:hAnsi="Wingdings" w:hint="default"/>
+        <w:sz w:val="20"/>
+      </w:rPr>
+    </w:lvl>
+    <w:lvl w:ilvl="7" w:tentative="1">
+      <w:start w:val="1"/>
+      <w:numFmt w:val="bullet"/>
+      <w:lvlText w:val=""/>
+      <w:lvlJc w:val="left"/>
+      <w:pPr>
+        <w:tabs>
+          <w:tab w:val="num" w:pos="5760"/>
+        </w:tabs>
+        <w:ind w:left="5760" w:hanging="360"/>
+      </w:pPr>
+      <w:rPr>
+        <w:rFonts w:ascii="Wingdings" w:hAnsi="Wingdings" w:hint="default"/>
+        <w:sz w:val="20"/>
+      </w:rPr>
+    </w:lvl>
+    <w:lvl w:ilvl="8" w:tentative="1">
+      <w:start w:val="1"/>
+      <w:numFmt w:val="bullet"/>
+      <w:lvlText w:val=""/>
+      <w:lvlJc w:val="left"/>
+      <w:pPr>
+        <w:tabs>
+          <w:tab w:val="num" w:pos="6480"/>
+        </w:tabs>
+        <w:ind w:left="6480" w:hanging="360"/>
+      </w:pPr>
+      <w:rPr>
+        <w:rFonts w:ascii="Wingdings" w:hAnsi="Wingdings" w:hint="default"/>
+        <w:sz w:val="20"/>
+      </w:rPr>
+    </w:lvl>
+  </w:abstractNum>
+  <w:abstractNum w:abstractNumId="8" w15:restartNumberingAfterBreak="0">
+    <w:nsid w:val="1A612D65"/>
+    <w:multiLevelType w:val="multilevel"/>
+    <w:tmpl w:val="8BEC5DB8"/>
+    <w:lvl w:ilvl="0">
+      <w:start w:val="1"/>
+      <w:numFmt w:val="bullet"/>
+      <w:lvlText w:val=""/>
+      <w:lvlJc w:val="left"/>
+      <w:pPr>
+        <w:tabs>
+          <w:tab w:val="num" w:pos="720"/>
+        </w:tabs>
+        <w:ind w:left="720" w:hanging="360"/>
+      </w:pPr>
+      <w:rPr>
+        <w:rFonts w:ascii="Symbol" w:hAnsi="Symbol" w:hint="default"/>
+        <w:sz w:val="20"/>
+      </w:rPr>
+    </w:lvl>
+    <w:lvl w:ilvl="1" w:tentative="1">
+      <w:start w:val="1"/>
+      <w:numFmt w:val="bullet"/>
+      <w:lvlText w:val="o"/>
+      <w:lvlJc w:val="left"/>
+      <w:pPr>
+        <w:tabs>
+          <w:tab w:val="num" w:pos="1440"/>
+        </w:tabs>
+        <w:ind w:left="1440" w:hanging="360"/>
+      </w:pPr>
+      <w:rPr>
+        <w:rFonts w:ascii="Courier New" w:hAnsi="Courier New" w:hint="default"/>
+        <w:sz w:val="20"/>
+      </w:rPr>
+    </w:lvl>
+    <w:lvl w:ilvl="2" w:tentative="1">
+      <w:start w:val="1"/>
+      <w:numFmt w:val="bullet"/>
+      <w:lvlText w:val=""/>
+      <w:lvlJc w:val="left"/>
+      <w:pPr>
+        <w:tabs>
+          <w:tab w:val="num" w:pos="2160"/>
+        </w:tabs>
+        <w:ind w:left="2160" w:hanging="360"/>
+      </w:pPr>
+      <w:rPr>
+        <w:rFonts w:ascii="Wingdings" w:hAnsi="Wingdings" w:hint="default"/>
+        <w:sz w:val="20"/>
+      </w:rPr>
+    </w:lvl>
+    <w:lvl w:ilvl="3" w:tentative="1">
+      <w:start w:val="1"/>
+      <w:numFmt w:val="bullet"/>
+      <w:lvlText w:val=""/>
+      <w:lvlJc w:val="left"/>
+      <w:pPr>
+        <w:tabs>
+          <w:tab w:val="num" w:pos="2880"/>
+        </w:tabs>
+        <w:ind w:left="2880" w:hanging="360"/>
+      </w:pPr>
+      <w:rPr>
+        <w:rFonts w:ascii="Wingdings" w:hAnsi="Wingdings" w:hint="default"/>
+        <w:sz w:val="20"/>
+      </w:rPr>
+    </w:lvl>
+    <w:lvl w:ilvl="4" w:tentative="1">
+      <w:start w:val="1"/>
+      <w:numFmt w:val="bullet"/>
+      <w:lvlText w:val=""/>
+      <w:lvlJc w:val="left"/>
+      <w:pPr>
+        <w:tabs>
+          <w:tab w:val="num" w:pos="3600"/>
+        </w:tabs>
+        <w:ind w:left="3600" w:hanging="360"/>
+      </w:pPr>
+      <w:rPr>
+        <w:rFonts w:ascii="Wingdings" w:hAnsi="Wingdings" w:hint="default"/>
+        <w:sz w:val="20"/>
+      </w:rPr>
+    </w:lvl>
+    <w:lvl w:ilvl="5" w:tentative="1">
+      <w:start w:val="1"/>
+      <w:numFmt w:val="bullet"/>
+      <w:lvlText w:val=""/>
+      <w:lvlJc w:val="left"/>
+      <w:pPr>
+        <w:tabs>
+          <w:tab w:val="num" w:pos="4320"/>
+        </w:tabs>
+        <w:ind w:left="4320" w:hanging="360"/>
+      </w:pPr>
+      <w:rPr>
+        <w:rFonts w:ascii="Wingdings" w:hAnsi="Wingdings" w:hint="default"/>
+        <w:sz w:val="20"/>
+      </w:rPr>
+    </w:lvl>
+    <w:lvl w:ilvl="6" w:tentative="1">
+      <w:start w:val="1"/>
+      <w:numFmt w:val="bullet"/>
+      <w:lvlText w:val=""/>
+      <w:lvlJc w:val="left"/>
+      <w:pPr>
+        <w:tabs>
+          <w:tab w:val="num" w:pos="5040"/>
+        </w:tabs>
+        <w:ind w:left="5040" w:hanging="360"/>
+      </w:pPr>
+      <w:rPr>
+        <w:rFonts w:ascii="Wingdings" w:hAnsi="Wingdings" w:hint="default"/>
+        <w:sz w:val="20"/>
+      </w:rPr>
+    </w:lvl>
+    <w:lvl w:ilvl="7" w:tentative="1">
+      <w:start w:val="1"/>
+      <w:numFmt w:val="bullet"/>
+      <w:lvlText w:val=""/>
+      <w:lvlJc w:val="left"/>
+      <w:pPr>
+        <w:tabs>
+          <w:tab w:val="num" w:pos="5760"/>
+        </w:tabs>
+        <w:ind w:left="5760" w:hanging="360"/>
+      </w:pPr>
+      <w:rPr>
+        <w:rFonts w:ascii="Wingdings" w:hAnsi="Wingdings" w:hint="default"/>
+        <w:sz w:val="20"/>
+      </w:rPr>
+    </w:lvl>
+    <w:lvl w:ilvl="8" w:tentative="1">
+      <w:start w:val="1"/>
+      <w:numFmt w:val="bullet"/>
+      <w:lvlText w:val=""/>
+      <w:lvlJc w:val="left"/>
+      <w:pPr>
+        <w:tabs>
+          <w:tab w:val="num" w:pos="6480"/>
+        </w:tabs>
+        <w:ind w:left="6480" w:hanging="360"/>
+      </w:pPr>
+      <w:rPr>
+        <w:rFonts w:ascii="Wingdings" w:hAnsi="Wingdings" w:hint="default"/>
+        <w:sz w:val="20"/>
+      </w:rPr>
+    </w:lvl>
+  </w:abstractNum>
+  <w:abstractNum w:abstractNumId="9" w15:restartNumberingAfterBreak="0">
     <w:nsid w:val="23842C0D"/>
     <w:multiLevelType w:val="multilevel"/>
     <w:tmpl w:val="4E22D9E2"/>
@@ -9862,7 +12940,7 @@
       </w:rPr>
     </w:lvl>
   </w:abstractNum>
-  <w:abstractNum w:abstractNumId="6" w15:restartNumberingAfterBreak="0">
+  <w:abstractNum w:abstractNumId="10" w15:restartNumberingAfterBreak="0">
     <w:nsid w:val="23AF3685"/>
     <w:multiLevelType w:val="multilevel"/>
     <w:tmpl w:val="AEA4803C"/>
@@ -10011,7 +13089,156 @@
       </w:rPr>
     </w:lvl>
   </w:abstractNum>
-  <w:abstractNum w:abstractNumId="7" w15:restartNumberingAfterBreak="0">
+  <w:abstractNum w:abstractNumId="11" w15:restartNumberingAfterBreak="0">
+    <w:nsid w:val="23F94CD0"/>
+    <w:multiLevelType w:val="multilevel"/>
+    <w:tmpl w:val="1D0CCD46"/>
+    <w:lvl w:ilvl="0">
+      <w:start w:val="1"/>
+      <w:numFmt w:val="bullet"/>
+      <w:lvlText w:val=""/>
+      <w:lvlJc w:val="left"/>
+      <w:pPr>
+        <w:tabs>
+          <w:tab w:val="num" w:pos="720"/>
+        </w:tabs>
+        <w:ind w:left="720" w:hanging="360"/>
+      </w:pPr>
+      <w:rPr>
+        <w:rFonts w:ascii="Symbol" w:hAnsi="Symbol" w:hint="default"/>
+        <w:sz w:val="20"/>
+      </w:rPr>
+    </w:lvl>
+    <w:lvl w:ilvl="1">
+      <w:start w:val="1"/>
+      <w:numFmt w:val="bullet"/>
+      <w:lvlText w:val="o"/>
+      <w:lvlJc w:val="left"/>
+      <w:pPr>
+        <w:tabs>
+          <w:tab w:val="num" w:pos="1440"/>
+        </w:tabs>
+        <w:ind w:left="1440" w:hanging="360"/>
+      </w:pPr>
+      <w:rPr>
+        <w:rFonts w:ascii="Courier New" w:hAnsi="Courier New" w:hint="default"/>
+        <w:sz w:val="20"/>
+      </w:rPr>
+    </w:lvl>
+    <w:lvl w:ilvl="2" w:tentative="1">
+      <w:start w:val="1"/>
+      <w:numFmt w:val="bullet"/>
+      <w:lvlText w:val=""/>
+      <w:lvlJc w:val="left"/>
+      <w:pPr>
+        <w:tabs>
+          <w:tab w:val="num" w:pos="2160"/>
+        </w:tabs>
+        <w:ind w:left="2160" w:hanging="360"/>
+      </w:pPr>
+      <w:rPr>
+        <w:rFonts w:ascii="Wingdings" w:hAnsi="Wingdings" w:hint="default"/>
+        <w:sz w:val="20"/>
+      </w:rPr>
+    </w:lvl>
+    <w:lvl w:ilvl="3" w:tentative="1">
+      <w:start w:val="1"/>
+      <w:numFmt w:val="bullet"/>
+      <w:lvlText w:val=""/>
+      <w:lvlJc w:val="left"/>
+      <w:pPr>
+        <w:tabs>
+          <w:tab w:val="num" w:pos="2880"/>
+        </w:tabs>
+        <w:ind w:left="2880" w:hanging="360"/>
+      </w:pPr>
+      <w:rPr>
+        <w:rFonts w:ascii="Wingdings" w:hAnsi="Wingdings" w:hint="default"/>
+        <w:sz w:val="20"/>
+      </w:rPr>
+    </w:lvl>
+    <w:lvl w:ilvl="4" w:tentative="1">
+      <w:start w:val="1"/>
+      <w:numFmt w:val="bullet"/>
+      <w:lvlText w:val=""/>
+      <w:lvlJc w:val="left"/>
+      <w:pPr>
+        <w:tabs>
+          <w:tab w:val="num" w:pos="3600"/>
+        </w:tabs>
+        <w:ind w:left="3600" w:hanging="360"/>
+      </w:pPr>
+      <w:rPr>
+        <w:rFonts w:ascii="Wingdings" w:hAnsi="Wingdings" w:hint="default"/>
+        <w:sz w:val="20"/>
+      </w:rPr>
+    </w:lvl>
+    <w:lvl w:ilvl="5" w:tentative="1">
+      <w:start w:val="1"/>
+      <w:numFmt w:val="bullet"/>
+      <w:lvlText w:val=""/>
+      <w:lvlJc w:val="left"/>
+      <w:pPr>
+        <w:tabs>
+          <w:tab w:val="num" w:pos="4320"/>
+        </w:tabs>
+        <w:ind w:left="4320" w:hanging="360"/>
+      </w:pPr>
+      <w:rPr>
+        <w:rFonts w:ascii="Wingdings" w:hAnsi="Wingdings" w:hint="default"/>
+        <w:sz w:val="20"/>
+      </w:rPr>
+    </w:lvl>
+    <w:lvl w:ilvl="6" w:tentative="1">
+      <w:start w:val="1"/>
+      <w:numFmt w:val="bullet"/>
+      <w:lvlText w:val=""/>
+      <w:lvlJc w:val="left"/>
+      <w:pPr>
+        <w:tabs>
+          <w:tab w:val="num" w:pos="5040"/>
+        </w:tabs>
+        <w:ind w:left="5040" w:hanging="360"/>
+      </w:pPr>
+      <w:rPr>
+        <w:rFonts w:ascii="Wingdings" w:hAnsi="Wingdings" w:hint="default"/>
+        <w:sz w:val="20"/>
+      </w:rPr>
+    </w:lvl>
+    <w:lvl w:ilvl="7" w:tentative="1">
+      <w:start w:val="1"/>
+      <w:numFmt w:val="bullet"/>
+      <w:lvlText w:val=""/>
+      <w:lvlJc w:val="left"/>
+      <w:pPr>
+        <w:tabs>
+          <w:tab w:val="num" w:pos="5760"/>
+        </w:tabs>
+        <w:ind w:left="5760" w:hanging="360"/>
+      </w:pPr>
+      <w:rPr>
+        <w:rFonts w:ascii="Wingdings" w:hAnsi="Wingdings" w:hint="default"/>
+        <w:sz w:val="20"/>
+      </w:rPr>
+    </w:lvl>
+    <w:lvl w:ilvl="8" w:tentative="1">
+      <w:start w:val="1"/>
+      <w:numFmt w:val="bullet"/>
+      <w:lvlText w:val=""/>
+      <w:lvlJc w:val="left"/>
+      <w:pPr>
+        <w:tabs>
+          <w:tab w:val="num" w:pos="6480"/>
+        </w:tabs>
+        <w:ind w:left="6480" w:hanging="360"/>
+      </w:pPr>
+      <w:rPr>
+        <w:rFonts w:ascii="Wingdings" w:hAnsi="Wingdings" w:hint="default"/>
+        <w:sz w:val="20"/>
+      </w:rPr>
+    </w:lvl>
+  </w:abstractNum>
+  <w:abstractNum w:abstractNumId="12" w15:restartNumberingAfterBreak="0">
     <w:nsid w:val="323B3280"/>
     <w:multiLevelType w:val="multilevel"/>
     <w:tmpl w:val="184EB52C"/>
@@ -10160,7 +13387,7 @@
       </w:rPr>
     </w:lvl>
   </w:abstractNum>
-  <w:abstractNum w:abstractNumId="8" w15:restartNumberingAfterBreak="0">
+  <w:abstractNum w:abstractNumId="13" w15:restartNumberingAfterBreak="0">
     <w:nsid w:val="36825176"/>
     <w:multiLevelType w:val="multilevel"/>
     <w:tmpl w:val="CC1CF3F8"/>
@@ -10273,7 +13500,7 @@
       </w:pPr>
     </w:lvl>
   </w:abstractNum>
-  <w:abstractNum w:abstractNumId="9" w15:restartNumberingAfterBreak="0">
+  <w:abstractNum w:abstractNumId="14" w15:restartNumberingAfterBreak="0">
     <w:nsid w:val="3A422659"/>
     <w:multiLevelType w:val="multilevel"/>
     <w:tmpl w:val="AF107568"/>
@@ -10422,7 +13649,7 @@
       </w:rPr>
     </w:lvl>
   </w:abstractNum>
-  <w:abstractNum w:abstractNumId="10" w15:restartNumberingAfterBreak="0">
+  <w:abstractNum w:abstractNumId="15" w15:restartNumberingAfterBreak="0">
     <w:nsid w:val="3F5E330F"/>
     <w:multiLevelType w:val="multilevel"/>
     <w:tmpl w:val="FF82C872"/>
@@ -10571,7 +13798,156 @@
       </w:rPr>
     </w:lvl>
   </w:abstractNum>
-  <w:abstractNum w:abstractNumId="11" w15:restartNumberingAfterBreak="0">
+  <w:abstractNum w:abstractNumId="16" w15:restartNumberingAfterBreak="0">
+    <w:nsid w:val="42370749"/>
+    <w:multiLevelType w:val="multilevel"/>
+    <w:tmpl w:val="600ADEE0"/>
+    <w:lvl w:ilvl="0">
+      <w:start w:val="1"/>
+      <w:numFmt w:val="bullet"/>
+      <w:lvlText w:val=""/>
+      <w:lvlJc w:val="left"/>
+      <w:pPr>
+        <w:tabs>
+          <w:tab w:val="num" w:pos="720"/>
+        </w:tabs>
+        <w:ind w:left="720" w:hanging="360"/>
+      </w:pPr>
+      <w:rPr>
+        <w:rFonts w:ascii="Symbol" w:hAnsi="Symbol" w:hint="default"/>
+        <w:sz w:val="20"/>
+      </w:rPr>
+    </w:lvl>
+    <w:lvl w:ilvl="1">
+      <w:start w:val="1"/>
+      <w:numFmt w:val="bullet"/>
+      <w:lvlText w:val="o"/>
+      <w:lvlJc w:val="left"/>
+      <w:pPr>
+        <w:tabs>
+          <w:tab w:val="num" w:pos="1440"/>
+        </w:tabs>
+        <w:ind w:left="1440" w:hanging="360"/>
+      </w:pPr>
+      <w:rPr>
+        <w:rFonts w:ascii="Courier New" w:hAnsi="Courier New" w:hint="default"/>
+        <w:sz w:val="20"/>
+      </w:rPr>
+    </w:lvl>
+    <w:lvl w:ilvl="2" w:tentative="1">
+      <w:start w:val="1"/>
+      <w:numFmt w:val="bullet"/>
+      <w:lvlText w:val=""/>
+      <w:lvlJc w:val="left"/>
+      <w:pPr>
+        <w:tabs>
+          <w:tab w:val="num" w:pos="2160"/>
+        </w:tabs>
+        <w:ind w:left="2160" w:hanging="360"/>
+      </w:pPr>
+      <w:rPr>
+        <w:rFonts w:ascii="Wingdings" w:hAnsi="Wingdings" w:hint="default"/>
+        <w:sz w:val="20"/>
+      </w:rPr>
+    </w:lvl>
+    <w:lvl w:ilvl="3" w:tentative="1">
+      <w:start w:val="1"/>
+      <w:numFmt w:val="bullet"/>
+      <w:lvlText w:val=""/>
+      <w:lvlJc w:val="left"/>
+      <w:pPr>
+        <w:tabs>
+          <w:tab w:val="num" w:pos="2880"/>
+        </w:tabs>
+        <w:ind w:left="2880" w:hanging="360"/>
+      </w:pPr>
+      <w:rPr>
+        <w:rFonts w:ascii="Wingdings" w:hAnsi="Wingdings" w:hint="default"/>
+        <w:sz w:val="20"/>
+      </w:rPr>
+    </w:lvl>
+    <w:lvl w:ilvl="4" w:tentative="1">
+      <w:start w:val="1"/>
+      <w:numFmt w:val="bullet"/>
+      <w:lvlText w:val=""/>
+      <w:lvlJc w:val="left"/>
+      <w:pPr>
+        <w:tabs>
+          <w:tab w:val="num" w:pos="3600"/>
+        </w:tabs>
+        <w:ind w:left="3600" w:hanging="360"/>
+      </w:pPr>
+      <w:rPr>
+        <w:rFonts w:ascii="Wingdings" w:hAnsi="Wingdings" w:hint="default"/>
+        <w:sz w:val="20"/>
+      </w:rPr>
+    </w:lvl>
+    <w:lvl w:ilvl="5" w:tentative="1">
+      <w:start w:val="1"/>
+      <w:numFmt w:val="bullet"/>
+      <w:lvlText w:val=""/>
+      <w:lvlJc w:val="left"/>
+      <w:pPr>
+        <w:tabs>
+          <w:tab w:val="num" w:pos="4320"/>
+        </w:tabs>
+        <w:ind w:left="4320" w:hanging="360"/>
+      </w:pPr>
+      <w:rPr>
+        <w:rFonts w:ascii="Wingdings" w:hAnsi="Wingdings" w:hint="default"/>
+        <w:sz w:val="20"/>
+      </w:rPr>
+    </w:lvl>
+    <w:lvl w:ilvl="6" w:tentative="1">
+      <w:start w:val="1"/>
+      <w:numFmt w:val="bullet"/>
+      <w:lvlText w:val=""/>
+      <w:lvlJc w:val="left"/>
+      <w:pPr>
+        <w:tabs>
+          <w:tab w:val="num" w:pos="5040"/>
+        </w:tabs>
+        <w:ind w:left="5040" w:hanging="360"/>
+      </w:pPr>
+      <w:rPr>
+        <w:rFonts w:ascii="Wingdings" w:hAnsi="Wingdings" w:hint="default"/>
+        <w:sz w:val="20"/>
+      </w:rPr>
+    </w:lvl>
+    <w:lvl w:ilvl="7" w:tentative="1">
+      <w:start w:val="1"/>
+      <w:numFmt w:val="bullet"/>
+      <w:lvlText w:val=""/>
+      <w:lvlJc w:val="left"/>
+      <w:pPr>
+        <w:tabs>
+          <w:tab w:val="num" w:pos="5760"/>
+        </w:tabs>
+        <w:ind w:left="5760" w:hanging="360"/>
+      </w:pPr>
+      <w:rPr>
+        <w:rFonts w:ascii="Wingdings" w:hAnsi="Wingdings" w:hint="default"/>
+        <w:sz w:val="20"/>
+      </w:rPr>
+    </w:lvl>
+    <w:lvl w:ilvl="8" w:tentative="1">
+      <w:start w:val="1"/>
+      <w:numFmt w:val="bullet"/>
+      <w:lvlText w:val=""/>
+      <w:lvlJc w:val="left"/>
+      <w:pPr>
+        <w:tabs>
+          <w:tab w:val="num" w:pos="6480"/>
+        </w:tabs>
+        <w:ind w:left="6480" w:hanging="360"/>
+      </w:pPr>
+      <w:rPr>
+        <w:rFonts w:ascii="Wingdings" w:hAnsi="Wingdings" w:hint="default"/>
+        <w:sz w:val="20"/>
+      </w:rPr>
+    </w:lvl>
+  </w:abstractNum>
+  <w:abstractNum w:abstractNumId="17" w15:restartNumberingAfterBreak="0">
     <w:nsid w:val="42950B79"/>
     <w:multiLevelType w:val="multilevel"/>
     <w:tmpl w:val="B8C25B88"/>
@@ -10720,7 +14096,7 @@
       </w:rPr>
     </w:lvl>
   </w:abstractNum>
-  <w:abstractNum w:abstractNumId="12" w15:restartNumberingAfterBreak="0">
+  <w:abstractNum w:abstractNumId="18" w15:restartNumberingAfterBreak="0">
     <w:nsid w:val="43F849F3"/>
     <w:multiLevelType w:val="multilevel"/>
     <w:tmpl w:val="843C8E0E"/>
@@ -10869,7 +14245,7 @@
       </w:rPr>
     </w:lvl>
   </w:abstractNum>
-  <w:abstractNum w:abstractNumId="13" w15:restartNumberingAfterBreak="0">
+  <w:abstractNum w:abstractNumId="19" w15:restartNumberingAfterBreak="0">
     <w:nsid w:val="44483F14"/>
     <w:multiLevelType w:val="multilevel"/>
     <w:tmpl w:val="66344244"/>
@@ -11018,7 +14394,422 @@
       </w:rPr>
     </w:lvl>
   </w:abstractNum>
-  <w:abstractNum w:abstractNumId="14" w15:restartNumberingAfterBreak="0">
+  <w:abstractNum w:abstractNumId="20" w15:restartNumberingAfterBreak="0">
+    <w:nsid w:val="4B5F2E91"/>
+    <w:multiLevelType w:val="multilevel"/>
+    <w:tmpl w:val="3C446FAC"/>
+    <w:lvl w:ilvl="0">
+      <w:start w:val="1"/>
+      <w:numFmt w:val="bullet"/>
+      <w:lvlText w:val=""/>
+      <w:lvlJc w:val="left"/>
+      <w:pPr>
+        <w:tabs>
+          <w:tab w:val="num" w:pos="720"/>
+        </w:tabs>
+        <w:ind w:left="720" w:hanging="360"/>
+      </w:pPr>
+      <w:rPr>
+        <w:rFonts w:ascii="Symbol" w:hAnsi="Symbol" w:hint="default"/>
+        <w:sz w:val="20"/>
+      </w:rPr>
+    </w:lvl>
+    <w:lvl w:ilvl="1">
+      <w:start w:val="1"/>
+      <w:numFmt w:val="bullet"/>
+      <w:lvlText w:val="o"/>
+      <w:lvlJc w:val="left"/>
+      <w:pPr>
+        <w:tabs>
+          <w:tab w:val="num" w:pos="1440"/>
+        </w:tabs>
+        <w:ind w:left="1440" w:hanging="360"/>
+      </w:pPr>
+      <w:rPr>
+        <w:rFonts w:ascii="Courier New" w:hAnsi="Courier New" w:hint="default"/>
+        <w:sz w:val="20"/>
+      </w:rPr>
+    </w:lvl>
+    <w:lvl w:ilvl="2" w:tentative="1">
+      <w:start w:val="1"/>
+      <w:numFmt w:val="bullet"/>
+      <w:lvlText w:val=""/>
+      <w:lvlJc w:val="left"/>
+      <w:pPr>
+        <w:tabs>
+          <w:tab w:val="num" w:pos="2160"/>
+        </w:tabs>
+        <w:ind w:left="2160" w:hanging="360"/>
+      </w:pPr>
+      <w:rPr>
+        <w:rFonts w:ascii="Wingdings" w:hAnsi="Wingdings" w:hint="default"/>
+        <w:sz w:val="20"/>
+      </w:rPr>
+    </w:lvl>
+    <w:lvl w:ilvl="3" w:tentative="1">
+      <w:start w:val="1"/>
+      <w:numFmt w:val="bullet"/>
+      <w:lvlText w:val=""/>
+      <w:lvlJc w:val="left"/>
+      <w:pPr>
+        <w:tabs>
+          <w:tab w:val="num" w:pos="2880"/>
+        </w:tabs>
+        <w:ind w:left="2880" w:hanging="360"/>
+      </w:pPr>
+      <w:rPr>
+        <w:rFonts w:ascii="Wingdings" w:hAnsi="Wingdings" w:hint="default"/>
+        <w:sz w:val="20"/>
+      </w:rPr>
+    </w:lvl>
+    <w:lvl w:ilvl="4" w:tentative="1">
+      <w:start w:val="1"/>
+      <w:numFmt w:val="bullet"/>
+      <w:lvlText w:val=""/>
+      <w:lvlJc w:val="left"/>
+      <w:pPr>
+        <w:tabs>
+          <w:tab w:val="num" w:pos="3600"/>
+        </w:tabs>
+        <w:ind w:left="3600" w:hanging="360"/>
+      </w:pPr>
+      <w:rPr>
+        <w:rFonts w:ascii="Wingdings" w:hAnsi="Wingdings" w:hint="default"/>
+        <w:sz w:val="20"/>
+      </w:rPr>
+    </w:lvl>
+    <w:lvl w:ilvl="5" w:tentative="1">
+      <w:start w:val="1"/>
+      <w:numFmt w:val="bullet"/>
+      <w:lvlText w:val=""/>
+      <w:lvlJc w:val="left"/>
+      <w:pPr>
+        <w:tabs>
+          <w:tab w:val="num" w:pos="4320"/>
+        </w:tabs>
+        <w:ind w:left="4320" w:hanging="360"/>
+      </w:pPr>
+      <w:rPr>
+        <w:rFonts w:ascii="Wingdings" w:hAnsi="Wingdings" w:hint="default"/>
+        <w:sz w:val="20"/>
+      </w:rPr>
+    </w:lvl>
+    <w:lvl w:ilvl="6" w:tentative="1">
+      <w:start w:val="1"/>
+      <w:numFmt w:val="bullet"/>
+      <w:lvlText w:val=""/>
+      <w:lvlJc w:val="left"/>
+      <w:pPr>
+        <w:tabs>
+          <w:tab w:val="num" w:pos="5040"/>
+        </w:tabs>
+        <w:ind w:left="5040" w:hanging="360"/>
+      </w:pPr>
+      <w:rPr>
+        <w:rFonts w:ascii="Wingdings" w:hAnsi="Wingdings" w:hint="default"/>
+        <w:sz w:val="20"/>
+      </w:rPr>
+    </w:lvl>
+    <w:lvl w:ilvl="7" w:tentative="1">
+      <w:start w:val="1"/>
+      <w:numFmt w:val="bullet"/>
+      <w:lvlText w:val=""/>
+      <w:lvlJc w:val="left"/>
+      <w:pPr>
+        <w:tabs>
+          <w:tab w:val="num" w:pos="5760"/>
+        </w:tabs>
+        <w:ind w:left="5760" w:hanging="360"/>
+      </w:pPr>
+      <w:rPr>
+        <w:rFonts w:ascii="Wingdings" w:hAnsi="Wingdings" w:hint="default"/>
+        <w:sz w:val="20"/>
+      </w:rPr>
+    </w:lvl>
+    <w:lvl w:ilvl="8" w:tentative="1">
+      <w:start w:val="1"/>
+      <w:numFmt w:val="bullet"/>
+      <w:lvlText w:val=""/>
+      <w:lvlJc w:val="left"/>
+      <w:pPr>
+        <w:tabs>
+          <w:tab w:val="num" w:pos="6480"/>
+        </w:tabs>
+        <w:ind w:left="6480" w:hanging="360"/>
+      </w:pPr>
+      <w:rPr>
+        <w:rFonts w:ascii="Wingdings" w:hAnsi="Wingdings" w:hint="default"/>
+        <w:sz w:val="20"/>
+      </w:rPr>
+    </w:lvl>
+  </w:abstractNum>
+  <w:abstractNum w:abstractNumId="21" w15:restartNumberingAfterBreak="0">
+    <w:nsid w:val="4C2559A1"/>
+    <w:multiLevelType w:val="multilevel"/>
+    <w:tmpl w:val="9758AB18"/>
+    <w:lvl w:ilvl="0">
+      <w:start w:val="1"/>
+      <w:numFmt w:val="bullet"/>
+      <w:lvlText w:val=""/>
+      <w:lvlJc w:val="left"/>
+      <w:pPr>
+        <w:tabs>
+          <w:tab w:val="num" w:pos="720"/>
+        </w:tabs>
+        <w:ind w:left="720" w:hanging="360"/>
+      </w:pPr>
+      <w:rPr>
+        <w:rFonts w:ascii="Symbol" w:hAnsi="Symbol" w:hint="default"/>
+        <w:sz w:val="20"/>
+      </w:rPr>
+    </w:lvl>
+    <w:lvl w:ilvl="1">
+      <w:start w:val="1"/>
+      <w:numFmt w:val="bullet"/>
+      <w:lvlText w:val="o"/>
+      <w:lvlJc w:val="left"/>
+      <w:pPr>
+        <w:tabs>
+          <w:tab w:val="num" w:pos="1440"/>
+        </w:tabs>
+        <w:ind w:left="1440" w:hanging="360"/>
+      </w:pPr>
+      <w:rPr>
+        <w:rFonts w:ascii="Courier New" w:hAnsi="Courier New" w:hint="default"/>
+        <w:sz w:val="20"/>
+      </w:rPr>
+    </w:lvl>
+    <w:lvl w:ilvl="2" w:tentative="1">
+      <w:start w:val="1"/>
+      <w:numFmt w:val="bullet"/>
+      <w:lvlText w:val=""/>
+      <w:lvlJc w:val="left"/>
+      <w:pPr>
+        <w:tabs>
+          <w:tab w:val="num" w:pos="2160"/>
+        </w:tabs>
+        <w:ind w:left="2160" w:hanging="360"/>
+      </w:pPr>
+      <w:rPr>
+        <w:rFonts w:ascii="Wingdings" w:hAnsi="Wingdings" w:hint="default"/>
+        <w:sz w:val="20"/>
+      </w:rPr>
+    </w:lvl>
+    <w:lvl w:ilvl="3" w:tentative="1">
+      <w:start w:val="1"/>
+      <w:numFmt w:val="bullet"/>
+      <w:lvlText w:val=""/>
+      <w:lvlJc w:val="left"/>
+      <w:pPr>
+        <w:tabs>
+          <w:tab w:val="num" w:pos="2880"/>
+        </w:tabs>
+        <w:ind w:left="2880" w:hanging="360"/>
+      </w:pPr>
+      <w:rPr>
+        <w:rFonts w:ascii="Wingdings" w:hAnsi="Wingdings" w:hint="default"/>
+        <w:sz w:val="20"/>
+      </w:rPr>
+    </w:lvl>
+    <w:lvl w:ilvl="4" w:tentative="1">
+      <w:start w:val="1"/>
+      <w:numFmt w:val="bullet"/>
+      <w:lvlText w:val=""/>
+      <w:lvlJc w:val="left"/>
+      <w:pPr>
+        <w:tabs>
+          <w:tab w:val="num" w:pos="3600"/>
+        </w:tabs>
+        <w:ind w:left="3600" w:hanging="360"/>
+      </w:pPr>
+      <w:rPr>
+        <w:rFonts w:ascii="Wingdings" w:hAnsi="Wingdings" w:hint="default"/>
+        <w:sz w:val="20"/>
+      </w:rPr>
+    </w:lvl>
+    <w:lvl w:ilvl="5" w:tentative="1">
+      <w:start w:val="1"/>
+      <w:numFmt w:val="bullet"/>
+      <w:lvlText w:val=""/>
+      <w:lvlJc w:val="left"/>
+      <w:pPr>
+        <w:tabs>
+          <w:tab w:val="num" w:pos="4320"/>
+        </w:tabs>
+        <w:ind w:left="4320" w:hanging="360"/>
+      </w:pPr>
+      <w:rPr>
+        <w:rFonts w:ascii="Wingdings" w:hAnsi="Wingdings" w:hint="default"/>
+        <w:sz w:val="20"/>
+      </w:rPr>
+    </w:lvl>
+    <w:lvl w:ilvl="6" w:tentative="1">
+      <w:start w:val="1"/>
+      <w:numFmt w:val="bullet"/>
+      <w:lvlText w:val=""/>
+      <w:lvlJc w:val="left"/>
+      <w:pPr>
+        <w:tabs>
+          <w:tab w:val="num" w:pos="5040"/>
+        </w:tabs>
+        <w:ind w:left="5040" w:hanging="360"/>
+      </w:pPr>
+      <w:rPr>
+        <w:rFonts w:ascii="Wingdings" w:hAnsi="Wingdings" w:hint="default"/>
+        <w:sz w:val="20"/>
+      </w:rPr>
+    </w:lvl>
+    <w:lvl w:ilvl="7" w:tentative="1">
+      <w:start w:val="1"/>
+      <w:numFmt w:val="bullet"/>
+      <w:lvlText w:val=""/>
+      <w:lvlJc w:val="left"/>
+      <w:pPr>
+        <w:tabs>
+          <w:tab w:val="num" w:pos="5760"/>
+        </w:tabs>
+        <w:ind w:left="5760" w:hanging="360"/>
+      </w:pPr>
+      <w:rPr>
+        <w:rFonts w:ascii="Wingdings" w:hAnsi="Wingdings" w:hint="default"/>
+        <w:sz w:val="20"/>
+      </w:rPr>
+    </w:lvl>
+    <w:lvl w:ilvl="8" w:tentative="1">
+      <w:start w:val="1"/>
+      <w:numFmt w:val="bullet"/>
+      <w:lvlText w:val=""/>
+      <w:lvlJc w:val="left"/>
+      <w:pPr>
+        <w:tabs>
+          <w:tab w:val="num" w:pos="6480"/>
+        </w:tabs>
+        <w:ind w:left="6480" w:hanging="360"/>
+      </w:pPr>
+      <w:rPr>
+        <w:rFonts w:ascii="Wingdings" w:hAnsi="Wingdings" w:hint="default"/>
+        <w:sz w:val="20"/>
+      </w:rPr>
+    </w:lvl>
+  </w:abstractNum>
+  <w:abstractNum w:abstractNumId="22" w15:restartNumberingAfterBreak="0">
+    <w:nsid w:val="4D1B395F"/>
+    <w:multiLevelType w:val="multilevel"/>
+    <w:tmpl w:val="864CA25A"/>
+    <w:lvl w:ilvl="0">
+      <w:start w:val="1"/>
+      <w:numFmt w:val="decimal"/>
+      <w:lvlText w:val="%1."/>
+      <w:lvlJc w:val="left"/>
+      <w:pPr>
+        <w:tabs>
+          <w:tab w:val="num" w:pos="720"/>
+        </w:tabs>
+        <w:ind w:left="720" w:hanging="360"/>
+      </w:pPr>
+    </w:lvl>
+    <w:lvl w:ilvl="1">
+      <w:start w:val="1"/>
+      <w:numFmt w:val="bullet"/>
+      <w:lvlText w:val="o"/>
+      <w:lvlJc w:val="left"/>
+      <w:pPr>
+        <w:tabs>
+          <w:tab w:val="num" w:pos="1440"/>
+        </w:tabs>
+        <w:ind w:left="1440" w:hanging="360"/>
+      </w:pPr>
+      <w:rPr>
+        <w:rFonts w:ascii="Courier New" w:hAnsi="Courier New" w:hint="default"/>
+        <w:sz w:val="20"/>
+      </w:rPr>
+    </w:lvl>
+    <w:lvl w:ilvl="2" w:tentative="1">
+      <w:start w:val="1"/>
+      <w:numFmt w:val="decimal"/>
+      <w:lvlText w:val="%3."/>
+      <w:lvlJc w:val="left"/>
+      <w:pPr>
+        <w:tabs>
+          <w:tab w:val="num" w:pos="2160"/>
+        </w:tabs>
+        <w:ind w:left="2160" w:hanging="360"/>
+      </w:pPr>
+    </w:lvl>
+    <w:lvl w:ilvl="3" w:tentative="1">
+      <w:start w:val="1"/>
+      <w:numFmt w:val="decimal"/>
+      <w:lvlText w:val="%4."/>
+      <w:lvlJc w:val="left"/>
+      <w:pPr>
+        <w:tabs>
+          <w:tab w:val="num" w:pos="2880"/>
+        </w:tabs>
+        <w:ind w:left="2880" w:hanging="360"/>
+      </w:pPr>
+    </w:lvl>
+    <w:lvl w:ilvl="4" w:tentative="1">
+      <w:start w:val="1"/>
+      <w:numFmt w:val="decimal"/>
+      <w:lvlText w:val="%5."/>
+      <w:lvlJc w:val="left"/>
+      <w:pPr>
+        <w:tabs>
+          <w:tab w:val="num" w:pos="3600"/>
+        </w:tabs>
+        <w:ind w:left="3600" w:hanging="360"/>
+      </w:pPr>
+    </w:lvl>
+    <w:lvl w:ilvl="5" w:tentative="1">
+      <w:start w:val="1"/>
+      <w:numFmt w:val="decimal"/>
+      <w:lvlText w:val="%6."/>
+      <w:lvlJc w:val="left"/>
+      <w:pPr>
+        <w:tabs>
+          <w:tab w:val="num" w:pos="4320"/>
+        </w:tabs>
+        <w:ind w:left="4320" w:hanging="360"/>
+      </w:pPr>
+    </w:lvl>
+    <w:lvl w:ilvl="6" w:tentative="1">
+      <w:start w:val="1"/>
+      <w:numFmt w:val="decimal"/>
+      <w:lvlText w:val="%7."/>
+      <w:lvlJc w:val="left"/>
+      <w:pPr>
+        <w:tabs>
+          <w:tab w:val="num" w:pos="5040"/>
+        </w:tabs>
+        <w:ind w:left="5040" w:hanging="360"/>
+      </w:pPr>
+    </w:lvl>
+    <w:lvl w:ilvl="7" w:tentative="1">
+      <w:start w:val="1"/>
+      <w:numFmt w:val="decimal"/>
+      <w:lvlText w:val="%8."/>
+      <w:lvlJc w:val="left"/>
+      <w:pPr>
+        <w:tabs>
+          <w:tab w:val="num" w:pos="5760"/>
+        </w:tabs>
+        <w:ind w:left="5760" w:hanging="360"/>
+      </w:pPr>
+    </w:lvl>
+    <w:lvl w:ilvl="8" w:tentative="1">
+      <w:start w:val="1"/>
+      <w:numFmt w:val="decimal"/>
+      <w:lvlText w:val="%9."/>
+      <w:lvlJc w:val="left"/>
+      <w:pPr>
+        <w:tabs>
+          <w:tab w:val="num" w:pos="6480"/>
+        </w:tabs>
+        <w:ind w:left="6480" w:hanging="360"/>
+      </w:pPr>
+    </w:lvl>
+  </w:abstractNum>
+  <w:abstractNum w:abstractNumId="23" w15:restartNumberingAfterBreak="0">
     <w:nsid w:val="59B12EBE"/>
     <w:multiLevelType w:val="multilevel"/>
     <w:tmpl w:val="CF56B110"/>
@@ -11167,7 +14958,7 @@
       </w:rPr>
     </w:lvl>
   </w:abstractNum>
-  <w:abstractNum w:abstractNumId="15" w15:restartNumberingAfterBreak="0">
+  <w:abstractNum w:abstractNumId="24" w15:restartNumberingAfterBreak="0">
     <w:nsid w:val="5B4E778B"/>
     <w:multiLevelType w:val="multilevel"/>
     <w:tmpl w:val="C85A9964"/>
@@ -11316,7 +15107,7 @@
       </w:rPr>
     </w:lvl>
   </w:abstractNum>
-  <w:abstractNum w:abstractNumId="16" w15:restartNumberingAfterBreak="0">
+  <w:abstractNum w:abstractNumId="25" w15:restartNumberingAfterBreak="0">
     <w:nsid w:val="5B522573"/>
     <w:multiLevelType w:val="multilevel"/>
     <w:tmpl w:val="CFB87AFE"/>
@@ -11429,7 +15220,152 @@
       </w:pPr>
     </w:lvl>
   </w:abstractNum>
-  <w:abstractNum w:abstractNumId="17" w15:restartNumberingAfterBreak="0">
+  <w:abstractNum w:abstractNumId="26" w15:restartNumberingAfterBreak="0">
+    <w:nsid w:val="5F035321"/>
+    <w:multiLevelType w:val="hybridMultilevel"/>
+    <w:tmpl w:val="BB74D3D4"/>
+    <w:lvl w:ilvl="0" w:tplc="FDA0A8DA">
+      <w:start w:val="1"/>
+      <w:numFmt w:val="bullet"/>
+      <w:lvlText w:val=""/>
+      <w:lvlJc w:val="left"/>
+      <w:pPr>
+        <w:tabs>
+          <w:tab w:val="num" w:pos="720"/>
+        </w:tabs>
+        <w:ind w:left="720" w:hanging="360"/>
+      </w:pPr>
+      <w:rPr>
+        <w:rFonts w:ascii="Symbol" w:hAnsi="Symbol" w:hint="default"/>
+        <w:sz w:val="20"/>
+      </w:rPr>
+    </w:lvl>
+    <w:lvl w:ilvl="1" w:tplc="1CFC5F60">
+      <w:start w:val="1"/>
+      <w:numFmt w:val="decimal"/>
+      <w:lvlText w:val="%2."/>
+      <w:lvlJc w:val="left"/>
+      <w:pPr>
+        <w:tabs>
+          <w:tab w:val="num" w:pos="1440"/>
+        </w:tabs>
+        <w:ind w:left="1440" w:hanging="360"/>
+      </w:pPr>
+    </w:lvl>
+    <w:lvl w:ilvl="2" w:tplc="4C3E7E40" w:tentative="1">
+      <w:start w:val="1"/>
+      <w:numFmt w:val="bullet"/>
+      <w:lvlText w:val=""/>
+      <w:lvlJc w:val="left"/>
+      <w:pPr>
+        <w:tabs>
+          <w:tab w:val="num" w:pos="2160"/>
+        </w:tabs>
+        <w:ind w:left="2160" w:hanging="360"/>
+      </w:pPr>
+      <w:rPr>
+        <w:rFonts w:ascii="Wingdings" w:hAnsi="Wingdings" w:hint="default"/>
+        <w:sz w:val="20"/>
+      </w:rPr>
+    </w:lvl>
+    <w:lvl w:ilvl="3" w:tplc="03F08AB0" w:tentative="1">
+      <w:start w:val="1"/>
+      <w:numFmt w:val="bullet"/>
+      <w:lvlText w:val=""/>
+      <w:lvlJc w:val="left"/>
+      <w:pPr>
+        <w:tabs>
+          <w:tab w:val="num" w:pos="2880"/>
+        </w:tabs>
+        <w:ind w:left="2880" w:hanging="360"/>
+      </w:pPr>
+      <w:rPr>
+        <w:rFonts w:ascii="Wingdings" w:hAnsi="Wingdings" w:hint="default"/>
+        <w:sz w:val="20"/>
+      </w:rPr>
+    </w:lvl>
+    <w:lvl w:ilvl="4" w:tplc="EE8E4598" w:tentative="1">
+      <w:start w:val="1"/>
+      <w:numFmt w:val="bullet"/>
+      <w:lvlText w:val=""/>
+      <w:lvlJc w:val="left"/>
+      <w:pPr>
+        <w:tabs>
+          <w:tab w:val="num" w:pos="3600"/>
+        </w:tabs>
+        <w:ind w:left="3600" w:hanging="360"/>
+      </w:pPr>
+      <w:rPr>
+        <w:rFonts w:ascii="Wingdings" w:hAnsi="Wingdings" w:hint="default"/>
+        <w:sz w:val="20"/>
+      </w:rPr>
+    </w:lvl>
+    <w:lvl w:ilvl="5" w:tplc="3D7C5186" w:tentative="1">
+      <w:start w:val="1"/>
+      <w:numFmt w:val="bullet"/>
+      <w:lvlText w:val=""/>
+      <w:lvlJc w:val="left"/>
+      <w:pPr>
+        <w:tabs>
+          <w:tab w:val="num" w:pos="4320"/>
+        </w:tabs>
+        <w:ind w:left="4320" w:hanging="360"/>
+      </w:pPr>
+      <w:rPr>
+        <w:rFonts w:ascii="Wingdings" w:hAnsi="Wingdings" w:hint="default"/>
+        <w:sz w:val="20"/>
+      </w:rPr>
+    </w:lvl>
+    <w:lvl w:ilvl="6" w:tplc="12326CE6" w:tentative="1">
+      <w:start w:val="1"/>
+      <w:numFmt w:val="bullet"/>
+      <w:lvlText w:val=""/>
+      <w:lvlJc w:val="left"/>
+      <w:pPr>
+        <w:tabs>
+          <w:tab w:val="num" w:pos="5040"/>
+        </w:tabs>
+        <w:ind w:left="5040" w:hanging="360"/>
+      </w:pPr>
+      <w:rPr>
+        <w:rFonts w:ascii="Wingdings" w:hAnsi="Wingdings" w:hint="default"/>
+        <w:sz w:val="20"/>
+      </w:rPr>
+    </w:lvl>
+    <w:lvl w:ilvl="7" w:tplc="2C66A312" w:tentative="1">
+      <w:start w:val="1"/>
+      <w:numFmt w:val="bullet"/>
+      <w:lvlText w:val=""/>
+      <w:lvlJc w:val="left"/>
+      <w:pPr>
+        <w:tabs>
+          <w:tab w:val="num" w:pos="5760"/>
+        </w:tabs>
+        <w:ind w:left="5760" w:hanging="360"/>
+      </w:pPr>
+      <w:rPr>
+        <w:rFonts w:ascii="Wingdings" w:hAnsi="Wingdings" w:hint="default"/>
+        <w:sz w:val="20"/>
+      </w:rPr>
+    </w:lvl>
+    <w:lvl w:ilvl="8" w:tplc="958A766E" w:tentative="1">
+      <w:start w:val="1"/>
+      <w:numFmt w:val="bullet"/>
+      <w:lvlText w:val=""/>
+      <w:lvlJc w:val="left"/>
+      <w:pPr>
+        <w:tabs>
+          <w:tab w:val="num" w:pos="6480"/>
+        </w:tabs>
+        <w:ind w:left="6480" w:hanging="360"/>
+      </w:pPr>
+      <w:rPr>
+        <w:rFonts w:ascii="Wingdings" w:hAnsi="Wingdings" w:hint="default"/>
+        <w:sz w:val="20"/>
+      </w:rPr>
+    </w:lvl>
+  </w:abstractNum>
+  <w:abstractNum w:abstractNumId="27" w15:restartNumberingAfterBreak="0">
     <w:nsid w:val="60D93BAB"/>
     <w:multiLevelType w:val="multilevel"/>
     <w:tmpl w:val="878C7D5E"/>
@@ -11578,7 +15514,7 @@
       </w:rPr>
     </w:lvl>
   </w:abstractNum>
-  <w:abstractNum w:abstractNumId="18" w15:restartNumberingAfterBreak="0">
+  <w:abstractNum w:abstractNumId="28" w15:restartNumberingAfterBreak="0">
     <w:nsid w:val="658D14FA"/>
     <w:multiLevelType w:val="multilevel"/>
     <w:tmpl w:val="D512A324"/>
@@ -11723,7 +15659,7 @@
       </w:rPr>
     </w:lvl>
   </w:abstractNum>
-  <w:abstractNum w:abstractNumId="19" w15:restartNumberingAfterBreak="0">
+  <w:abstractNum w:abstractNumId="29" w15:restartNumberingAfterBreak="0">
     <w:nsid w:val="70843ADF"/>
     <w:multiLevelType w:val="multilevel"/>
     <w:tmpl w:val="5EAAF70C"/>
@@ -11872,7 +15808,7 @@
       </w:rPr>
     </w:lvl>
   </w:abstractNum>
-  <w:abstractNum w:abstractNumId="20" w15:restartNumberingAfterBreak="0">
+  <w:abstractNum w:abstractNumId="30" w15:restartNumberingAfterBreak="0">
     <w:nsid w:val="71941C2D"/>
     <w:multiLevelType w:val="multilevel"/>
     <w:tmpl w:val="2AFA2958"/>
@@ -11989,7 +15925,7 @@
       </w:pPr>
     </w:lvl>
   </w:abstractNum>
-  <w:abstractNum w:abstractNumId="21" w15:restartNumberingAfterBreak="0">
+  <w:abstractNum w:abstractNumId="31" w15:restartNumberingAfterBreak="0">
     <w:nsid w:val="77985685"/>
     <w:multiLevelType w:val="multilevel"/>
     <w:tmpl w:val="DC72AE98"/>
@@ -12138,7 +16074,7 @@
       </w:rPr>
     </w:lvl>
   </w:abstractNum>
-  <w:abstractNum w:abstractNumId="22" w15:restartNumberingAfterBreak="0">
+  <w:abstractNum w:abstractNumId="32" w15:restartNumberingAfterBreak="0">
     <w:nsid w:val="7CEC49C0"/>
     <w:multiLevelType w:val="multilevel"/>
     <w:tmpl w:val="3BF0D6E6"/>
@@ -12287,7 +16223,7 @@
       </w:rPr>
     </w:lvl>
   </w:abstractNum>
-  <w:abstractNum w:abstractNumId="23" w15:restartNumberingAfterBreak="0">
+  <w:abstractNum w:abstractNumId="33" w15:restartNumberingAfterBreak="0">
     <w:nsid w:val="7FC21BF4"/>
     <w:multiLevelType w:val="multilevel"/>
     <w:tmpl w:val="107A6260"/>
@@ -12436,7 +16372,7 @@
       </w:rPr>
     </w:lvl>
   </w:abstractNum>
-  <w:abstractNum w:abstractNumId="24" w15:restartNumberingAfterBreak="0">
+  <w:abstractNum w:abstractNumId="34" w15:restartNumberingAfterBreak="0">
     <w:nsid w:val="7FC85D48"/>
     <w:multiLevelType w:val="multilevel"/>
     <w:tmpl w:val="C7FA6A34"/>
@@ -12554,79 +16490,109 @@
     </w:lvl>
   </w:abstractNum>
   <w:num w:numId="1" w16cid:durableId="2089770737">
+    <w:abstractNumId w:val="10"/>
+  </w:num>
+  <w:num w:numId="2" w16cid:durableId="595985470">
+    <w:abstractNumId w:val="3"/>
+  </w:num>
+  <w:num w:numId="3" w16cid:durableId="1369182960">
+    <w:abstractNumId w:val="31"/>
+  </w:num>
+  <w:num w:numId="4" w16cid:durableId="1239557128">
+    <w:abstractNumId w:val="14"/>
+  </w:num>
+  <w:num w:numId="5" w16cid:durableId="1680237434">
+    <w:abstractNumId w:val="32"/>
+  </w:num>
+  <w:num w:numId="6" w16cid:durableId="2093429089">
     <w:abstractNumId w:val="6"/>
   </w:num>
-  <w:num w:numId="2" w16cid:durableId="595985470">
+  <w:num w:numId="7" w16cid:durableId="1818525595">
+    <w:abstractNumId w:val="5"/>
+  </w:num>
+  <w:num w:numId="8" w16cid:durableId="1445347953">
+    <w:abstractNumId w:val="34"/>
+  </w:num>
+  <w:num w:numId="9" w16cid:durableId="1784499230">
+    <w:abstractNumId w:val="12"/>
+  </w:num>
+  <w:num w:numId="10" w16cid:durableId="237328825">
+    <w:abstractNumId w:val="27"/>
+  </w:num>
+  <w:num w:numId="11" w16cid:durableId="1224289397">
+    <w:abstractNumId w:val="30"/>
+  </w:num>
+  <w:num w:numId="12" w16cid:durableId="2142574758">
+    <w:abstractNumId w:val="25"/>
+  </w:num>
+  <w:num w:numId="13" w16cid:durableId="485365108">
+    <w:abstractNumId w:val="15"/>
+  </w:num>
+  <w:num w:numId="14" w16cid:durableId="229779895">
+    <w:abstractNumId w:val="13"/>
+  </w:num>
+  <w:num w:numId="15" w16cid:durableId="145824442">
     <w:abstractNumId w:val="1"/>
   </w:num>
-  <w:num w:numId="3" w16cid:durableId="1369182960">
+  <w:num w:numId="16" w16cid:durableId="1963073916">
+    <w:abstractNumId w:val="4"/>
+  </w:num>
+  <w:num w:numId="17" w16cid:durableId="391736722">
+    <w:abstractNumId w:val="24"/>
+  </w:num>
+  <w:num w:numId="18" w16cid:durableId="663244567">
+    <w:abstractNumId w:val="23"/>
+  </w:num>
+  <w:num w:numId="19" w16cid:durableId="479274319">
+    <w:abstractNumId w:val="29"/>
+  </w:num>
+  <w:num w:numId="20" w16cid:durableId="692917977">
+    <w:abstractNumId w:val="33"/>
+  </w:num>
+  <w:num w:numId="21" w16cid:durableId="30224842">
+    <w:abstractNumId w:val="17"/>
+  </w:num>
+  <w:num w:numId="22" w16cid:durableId="1362169120">
+    <w:abstractNumId w:val="19"/>
+  </w:num>
+  <w:num w:numId="23" w16cid:durableId="756248117">
+    <w:abstractNumId w:val="18"/>
+  </w:num>
+  <w:num w:numId="24" w16cid:durableId="643463822">
+    <w:abstractNumId w:val="9"/>
+  </w:num>
+  <w:num w:numId="25" w16cid:durableId="393819567">
+    <w:abstractNumId w:val="28"/>
+  </w:num>
+  <w:num w:numId="26" w16cid:durableId="1458258143">
+    <w:abstractNumId w:val="20"/>
+  </w:num>
+  <w:num w:numId="27" w16cid:durableId="1736857869">
+    <w:abstractNumId w:val="26"/>
+  </w:num>
+  <w:num w:numId="28" w16cid:durableId="2079401687">
+    <w:abstractNumId w:val="7"/>
+  </w:num>
+  <w:num w:numId="29" w16cid:durableId="1792241789">
+    <w:abstractNumId w:val="16"/>
+  </w:num>
+  <w:num w:numId="30" w16cid:durableId="642664770">
     <w:abstractNumId w:val="21"/>
   </w:num>
-  <w:num w:numId="4" w16cid:durableId="1239557128">
-    <w:abstractNumId w:val="9"/>
+  <w:num w:numId="31" w16cid:durableId="1399287291">
+    <w:abstractNumId w:val="11"/>
   </w:num>
-  <w:num w:numId="5" w16cid:durableId="1680237434">
+  <w:num w:numId="32" w16cid:durableId="567304375">
+    <w:abstractNumId w:val="0"/>
+  </w:num>
+  <w:num w:numId="33" w16cid:durableId="154733326">
+    <w:abstractNumId w:val="2"/>
+  </w:num>
+  <w:num w:numId="34" w16cid:durableId="1593120055">
     <w:abstractNumId w:val="22"/>
   </w:num>
-  <w:num w:numId="6" w16cid:durableId="2093429089">
-    <w:abstractNumId w:val="4"/>
-  </w:num>
-  <w:num w:numId="7" w16cid:durableId="1818525595">
-    <w:abstractNumId w:val="3"/>
-  </w:num>
-  <w:num w:numId="8" w16cid:durableId="1445347953">
-    <w:abstractNumId w:val="24"/>
-  </w:num>
-  <w:num w:numId="9" w16cid:durableId="1784499230">
-    <w:abstractNumId w:val="7"/>
-  </w:num>
-  <w:num w:numId="10" w16cid:durableId="237328825">
-    <w:abstractNumId w:val="17"/>
-  </w:num>
-  <w:num w:numId="11" w16cid:durableId="1224289397">
-    <w:abstractNumId w:val="20"/>
-  </w:num>
-  <w:num w:numId="12" w16cid:durableId="2142574758">
-    <w:abstractNumId w:val="16"/>
-  </w:num>
-  <w:num w:numId="13" w16cid:durableId="485365108">
-    <w:abstractNumId w:val="10"/>
-  </w:num>
-  <w:num w:numId="14" w16cid:durableId="229779895">
+  <w:num w:numId="35" w16cid:durableId="1527913279">
     <w:abstractNumId w:val="8"/>
-  </w:num>
-  <w:num w:numId="15" w16cid:durableId="145824442">
-    <w:abstractNumId w:val="0"/>
-  </w:num>
-  <w:num w:numId="16" w16cid:durableId="1963073916">
-    <w:abstractNumId w:val="2"/>
-  </w:num>
-  <w:num w:numId="17" w16cid:durableId="391736722">
-    <w:abstractNumId w:val="15"/>
-  </w:num>
-  <w:num w:numId="18" w16cid:durableId="663244567">
-    <w:abstractNumId w:val="14"/>
-  </w:num>
-  <w:num w:numId="19" w16cid:durableId="479274319">
-    <w:abstractNumId w:val="19"/>
-  </w:num>
-  <w:num w:numId="20" w16cid:durableId="692917977">
-    <w:abstractNumId w:val="23"/>
-  </w:num>
-  <w:num w:numId="21" w16cid:durableId="30224842">
-    <w:abstractNumId w:val="11"/>
-  </w:num>
-  <w:num w:numId="22" w16cid:durableId="1362169120">
-    <w:abstractNumId w:val="13"/>
-  </w:num>
-  <w:num w:numId="23" w16cid:durableId="756248117">
-    <w:abstractNumId w:val="12"/>
-  </w:num>
-  <w:num w:numId="24" w16cid:durableId="643463822">
-    <w:abstractNumId w:val="5"/>
-  </w:num>
-  <w:num w:numId="25" w16cid:durableId="393819567">
-    <w:abstractNumId w:val="18"/>
   </w:num>
 </w:numbering>
 </file>
@@ -13233,7 +17199,6 @@
   <w:style w:type="character" w:default="1" w:styleId="DefaultParagraphFont">
     <w:name w:val="Default Paragraph Font"/>
     <w:uiPriority w:val="1"/>
-    <w:semiHidden/>
     <w:unhideWhenUsed/>
   </w:style>
   <w:style w:type="table" w:default="1" w:styleId="TableNormal">

</xml_diff>